<commit_message>
All questions answered v1
</commit_message>
<xml_diff>
--- a/project_template.docx
+++ b/project_template.docx
@@ -299,11 +299,13 @@
       </w:r>
     </w:p>
     <w:p/>
-    <w:p>
-      <w:r>
-        <w:rPr>
-          <w:b/>
-        </w:rPr>
+    <w:p/>
+    <w:p>
+      <w:r>
+        <w:rPr>
+          <w:b/>
+        </w:rPr>
+        <w:lastRenderedPageBreak/>
         <w:t>P5</w:t>
       </w:r>
       <w:r>
@@ -354,16 +356,28 @@
         <w:t xml:space="preserve"> combined with the opening operation leads us to having an image with two really differentiated parts, background and foreground. This way, the shape of the object is more noticeable.</w:t>
       </w:r>
     </w:p>
-    <w:p/>
+    <w:p>
+      <w:pPr>
+        <w:rPr>
+          <w:b/>
+          <w:sz w:val="26"/>
+          <w:szCs w:val="26"/>
+        </w:rPr>
+      </w:pPr>
+      <w:bookmarkStart w:id="8" w:name="_zgvw5h3rblx5" w:colFirst="0" w:colLast="0"/>
+      <w:bookmarkEnd w:id="8"/>
+      <w:r>
+        <w:br w:type="page"/>
+      </w:r>
+    </w:p>
     <w:p>
       <w:pPr>
         <w:pStyle w:val="Ttulo2"/>
         <w:keepNext w:val="0"/>
         <w:keepLines w:val="0"/>
       </w:pPr>
-      <w:bookmarkStart w:id="8" w:name="_zgvw5h3rblx5" w:colFirst="0" w:colLast="0"/>
-      <w:bookmarkEnd w:id="8"/>
-      <w:r>
+      <w:r>
+        <w:lastRenderedPageBreak/>
         <w:t>Feature Extraction and Normalization</w:t>
       </w:r>
     </w:p>
@@ -504,15 +518,28 @@
         <w:t xml:space="preserve"> highly</w:t>
       </w:r>
       <w:r>
-        <w:t xml:space="preserve"> classifiable. </w:t>
-      </w:r>
-    </w:p>
-    <w:p/>
-    <w:p>
-      <w:r>
-        <w:rPr>
-          <w:b/>
-        </w:rPr>
+        <w:t xml:space="preserve"> classifiable.</w:t>
+      </w:r>
+    </w:p>
+    <w:p>
+      <w:pPr>
+        <w:rPr>
+          <w:b/>
+        </w:rPr>
+      </w:pPr>
+      <w:r>
+        <w:rPr>
+          <w:b/>
+        </w:rPr>
+        <w:br w:type="page"/>
+      </w:r>
+    </w:p>
+    <w:p>
+      <w:r>
+        <w:rPr>
+          <w:b/>
+        </w:rPr>
+        <w:lastRenderedPageBreak/>
         <w:t>P11</w:t>
       </w:r>
       <w:r>
@@ -525,288 +552,386 @@
         <w:rPr>
           <w:b/>
         </w:rPr>
+        <w:t>Entropy</w:t>
+      </w:r>
+      <w:r>
+        <w:rPr>
+          <w:b/>
+        </w:rPr>
+        <w:t xml:space="preserve"> of colour</w:t>
+      </w:r>
+      <w:r>
+        <w:rPr>
+          <w:b/>
+        </w:rPr>
+        <w:t xml:space="preserve"> </w:t>
+      </w:r>
+      <w:r>
+        <w:t xml:space="preserve">– </w:t>
+      </w:r>
+      <w:r>
+        <w:t>At the moment, we are extracting the entropy of the texture of the image. By getting the entropy of colour, we can get information about the variety of colours in the image, to know if it is more or less mono</w:t>
+      </w:r>
+      <w:r>
+        <w:t>chromatic</w:t>
+      </w:r>
+      <w:r>
+        <w:t>.</w:t>
+      </w:r>
+    </w:p>
+    <w:p/>
+    <w:p>
+      <w:r>
+        <w:rPr>
+          <w:b/>
+        </w:rPr>
+        <w:t>Perimeter</w:t>
+      </w:r>
+      <w:r>
+        <w:rPr>
+          <w:b/>
+        </w:rPr>
+        <w:t xml:space="preserve"> </w:t>
+      </w:r>
+      <w:r>
+        <w:t xml:space="preserve">– At the moment, we are extracting the </w:t>
+      </w:r>
+      <w:r>
+        <w:t xml:space="preserve">rectangularity of the object, comparing its area with the </w:t>
+      </w:r>
+      <w:r>
+        <w:t xml:space="preserve">area </w:t>
+      </w:r>
+      <w:r>
+        <w:t xml:space="preserve">of the smallest rectangle that can hold it. </w:t>
+      </w:r>
+      <w:r>
+        <w:t>Getting</w:t>
+      </w:r>
+      <w:r>
+        <w:t xml:space="preserve"> </w:t>
+      </w:r>
+      <w:r>
+        <w:t>information</w:t>
+      </w:r>
+      <w:r>
+        <w:t xml:space="preserve"> about the perimeter</w:t>
+      </w:r>
+      <w:r>
+        <w:t xml:space="preserve"> would give also relevant information about the shape of the object.</w:t>
+      </w:r>
+    </w:p>
+    <w:p>
+      <w:pPr>
+        <w:rPr>
+          <w:b/>
+        </w:rPr>
+      </w:pPr>
+    </w:p>
+    <w:p>
+      <w:r>
+        <w:rPr>
+          <w:b/>
+        </w:rPr>
+        <w:t>Range of texture</w:t>
+      </w:r>
+      <w:r>
+        <w:rPr>
+          <w:b/>
+        </w:rPr>
+        <w:t xml:space="preserve"> </w:t>
+      </w:r>
+      <w:r>
+        <w:t xml:space="preserve">– </w:t>
+      </w:r>
+      <w:r>
+        <w:t>In the project, we measure the entropy of the texture to know the variety that we can find in the image. Another interesting feature is the range of this texture</w:t>
+      </w:r>
+      <w:r>
+        <w:t>. Two images with the same entropy, can have a different range of textures, being one more concentrated and one more spread. This information can also be useful.</w:t>
+      </w:r>
+      <w:bookmarkStart w:id="9" w:name="_q6h5akwtc7kj" w:colFirst="0" w:colLast="0"/>
+      <w:bookmarkEnd w:id="9"/>
+      <w:r>
+        <w:br w:type="page"/>
+      </w:r>
+    </w:p>
+    <w:p>
+      <w:pPr>
+        <w:pStyle w:val="Ttulo2"/>
+      </w:pPr>
+      <w:r>
         <w:lastRenderedPageBreak/>
-        <w:t>Range of colours</w:t>
-      </w:r>
-      <w:r>
-        <w:t xml:space="preserve"> – how many colours system can distinguish from an object</w:t>
-      </w:r>
-    </w:p>
-    <w:p>
-      <w:r>
-        <w:t>This metric could specify “colourfulness” of the objects. Due to significant differences in that metric, I think adding this feature would improve overall system’s score</w:t>
-      </w:r>
-    </w:p>
-    <w:p/>
-    <w:p>
-      <w:r>
-        <w:t>Entropy</w:t>
-      </w:r>
-      <w:r>
-        <w:t>, pe</w:t>
-      </w:r>
-      <w:bookmarkStart w:id="9" w:name="_GoBack"/>
-      <w:bookmarkEnd w:id="9"/>
-      <w:r>
-        <w:t xml:space="preserve">rimeter, </w:t>
-      </w:r>
-    </w:p>
-    <w:p>
-      <w:r>
-        <w:t>?</w:t>
-      </w:r>
-    </w:p>
-    <w:p>
-      <w:pPr>
-        <w:pStyle w:val="Ttulo2"/>
-      </w:pPr>
-      <w:bookmarkStart w:id="10" w:name="_q6h5akwtc7kj" w:colFirst="0" w:colLast="0"/>
+        <w:t>Classification. Training and Evaluation of New Samples</w:t>
+      </w:r>
+    </w:p>
+    <w:p>
+      <w:r>
+        <w:rPr>
+          <w:b/>
+        </w:rPr>
+        <w:t>P12</w:t>
+      </w:r>
+      <w:r>
+        <w:t>. Explain the algorithm for classifying new samples followed by the K-NN method.</w:t>
+      </w:r>
+    </w:p>
+    <w:p/>
+    <w:p>
+      <w:r>
+        <w:t>K-NN method classifies new samples by taking (given) K nearest neighbours and assigning the class that occurs in the majority of them.</w:t>
+      </w:r>
+    </w:p>
+    <w:p>
+      <w:pPr>
+        <w:ind w:left="720"/>
+      </w:pPr>
+    </w:p>
+    <w:p>
+      <w:r>
+        <w:rPr>
+          <w:b/>
+        </w:rPr>
+        <w:t>P13</w:t>
+      </w:r>
+      <w:r>
+        <w:t xml:space="preserve">. For this particular case, what would happen if we set a value of </w:t>
+      </w:r>
+      <w:r>
+        <w:rPr>
+          <w:rFonts w:ascii="Times New Roman" w:eastAsia="Times New Roman" w:hAnsi="Times New Roman" w:cs="Times New Roman"/>
+          <w:i/>
+        </w:rPr>
+        <w:t>K</w:t>
+      </w:r>
+      <w:r>
+        <w:t xml:space="preserve"> equal to the number of samples available for training (</w:t>
+      </w:r>
+      <w:r>
+        <w:rPr>
+          <w:rFonts w:ascii="Times New Roman" w:eastAsia="Times New Roman" w:hAnsi="Times New Roman" w:cs="Times New Roman"/>
+          <w:i/>
+        </w:rPr>
+        <w:t>K=56</w:t>
+      </w:r>
+      <w:r>
+        <w:t>)? Why?</w:t>
+      </w:r>
+    </w:p>
+    <w:p/>
+    <w:p>
+      <w:r>
+        <w:t xml:space="preserve">It would mean that our algorithm, when classifying new sample, takes all the sample’s neighbours into consideration. It would mean that </w:t>
+      </w:r>
+      <w:r>
+        <w:t>the system would classify unknown objects the same as the majority of objects.</w:t>
+      </w:r>
+    </w:p>
+    <w:p>
+      <w:pPr>
+        <w:rPr>
+          <w:b/>
+        </w:rPr>
+      </w:pPr>
+    </w:p>
+    <w:p>
+      <w:r>
+        <w:rPr>
+          <w:b/>
+        </w:rPr>
+        <w:t>P14</w:t>
+      </w:r>
+      <w:r>
+        <w:t>. Why are we forced to use the same normalization values we used during training?</w:t>
+      </w:r>
+    </w:p>
+    <w:p/>
+    <w:p>
+      <w:pPr>
+        <w:rPr>
+          <w:i/>
+        </w:rPr>
+      </w:pPr>
+      <w:r>
+        <w:rPr>
+          <w:i/>
+        </w:rPr>
+        <w:t>In the end</w:t>
+      </w:r>
+      <w:r>
+        <w:rPr>
+          <w:i/>
+        </w:rPr>
+        <w:t>, those values are the ones used to compare the new samples and know if they fulfil our requisites or not. If the normalization value was different, that result would not have any meaning.</w:t>
+      </w:r>
+    </w:p>
+    <w:p>
+      <w:pPr>
+        <w:ind w:left="720"/>
+      </w:pPr>
+    </w:p>
+    <w:p>
+      <w:r>
+        <w:rPr>
+          <w:b/>
+        </w:rPr>
+        <w:t>P15</w:t>
+      </w:r>
+      <w:r>
+        <w:t>. Why can’t we use the same set (e.g. our whole database) for training and testing?</w:t>
+      </w:r>
+    </w:p>
+    <w:p/>
+    <w:p>
+      <w:pPr>
+        <w:rPr>
+          <w:i/>
+        </w:rPr>
+      </w:pPr>
+      <w:r>
+        <w:rPr>
+          <w:i/>
+        </w:rPr>
+        <w:t>The training process consists in extracting the features of a dataset in order to compare it with external data and see the level of matching with these features.</w:t>
+      </w:r>
+    </w:p>
+    <w:p>
+      <w:pPr>
+        <w:rPr>
+          <w:i/>
+        </w:rPr>
+      </w:pPr>
+      <w:r>
+        <w:rPr>
+          <w:i/>
+        </w:rPr>
+        <w:t xml:space="preserve">If we use for testing the same dataset than for training, we will always get an accuracy of 100% because the system is built on those specific samples. </w:t>
+      </w:r>
+    </w:p>
+    <w:p>
+      <w:pPr>
+        <w:ind w:left="720"/>
+      </w:pPr>
+    </w:p>
+    <w:p>
+      <w:r>
+        <w:rPr>
+          <w:b/>
+        </w:rPr>
+        <w:t>P16</w:t>
+      </w:r>
+      <w:r>
+        <w:t>. ¿What risks do we run by setting a training set too small? And by setting it too large?</w:t>
+      </w:r>
+    </w:p>
+    <w:p/>
+    <w:p>
+      <w:pPr>
+        <w:rPr>
+          <w:i/>
+        </w:rPr>
+      </w:pPr>
+      <w:r>
+        <w:rPr>
+          <w:i/>
+        </w:rPr>
+        <w:t>If the training set is too small, the features extracted from these few samples can be too specific and therefore the model trained will be too strict. This will cause that only images really similar to the ones used for training will be detected by the model because the more general aspects</w:t>
+      </w:r>
+      <w:r>
+        <w:rPr>
+          <w:i/>
+        </w:rPr>
+        <w:t xml:space="preserve"> of that image were not considered to train.</w:t>
+      </w:r>
+    </w:p>
+    <w:p>
+      <w:pPr>
+        <w:rPr>
+          <w:i/>
+        </w:rPr>
+      </w:pPr>
+    </w:p>
+    <w:p>
+      <w:pPr>
+        <w:rPr>
+          <w:i/>
+        </w:rPr>
+      </w:pPr>
+      <w:r>
+        <w:rPr>
+          <w:i/>
+        </w:rPr>
+        <w:t>In the other side, if the training dataset is too large, the remaining samples used for testing would be too small to verify it correctness in a reliable way.</w:t>
+      </w:r>
+    </w:p>
+    <w:p/>
+    <w:p>
+      <w:r>
+        <w:rPr>
+          <w:b/>
+        </w:rPr>
+        <w:t>P17</w:t>
+      </w:r>
+      <w:r>
+        <w:t xml:space="preserve"> </w:t>
+      </w:r>
+      <w:proofErr w:type="gramStart"/>
+      <w:r>
+        <w:t>In</w:t>
+      </w:r>
+      <w:proofErr w:type="gramEnd"/>
+      <w:r>
+        <w:t xml:space="preserve"> case K-NN was selected for classification, why do you think the model can only set fixed values of +1 and -1?</w:t>
+      </w:r>
+    </w:p>
+    <w:p/>
+    <w:p>
+      <w:pPr>
+        <w:rPr>
+          <w:i/>
+        </w:rPr>
+      </w:pPr>
+      <w:r>
+        <w:rPr>
+          <w:i/>
+        </w:rPr>
+        <w:t>KNN is a binary algorithm. It compares the input with the K closest individuals and return the most frequent group as the output. Given that, the values -1 and +1 are the ones returned in the code because it is the simplest way to implement this in code.</w:t>
+      </w:r>
+      <w:r>
+        <w:rPr>
+          <w:i/>
+        </w:rPr>
+        <w:t xml:space="preserve"> It could be possible to change the implementation to return other values (i.e. {0,1}) but giving a non-binary output would mean we are not using KNN anymore, but a different algorithm.</w:t>
+      </w:r>
+      <w:bookmarkStart w:id="10" w:name="_GoBack"/>
       <w:bookmarkEnd w:id="10"/>
       <w:r>
-        <w:t>Classification. Training and Evaluation of New Samples</w:t>
-      </w:r>
-    </w:p>
-    <w:p>
-      <w:r>
-        <w:rPr>
-          <w:b/>
-        </w:rPr>
-        <w:t>P12</w:t>
-      </w:r>
-      <w:r>
-        <w:t>. Explain the algorithm for classifying new samples followed by the K-NN method.</w:t>
-      </w:r>
-    </w:p>
-    <w:p/>
-    <w:p>
-      <w:r>
-        <w:t>K-NN method classifies new samples by taking (given) K nearest neighbours and assigning the class that occurs in the majority of them.</w:t>
-      </w:r>
-    </w:p>
-    <w:p>
-      <w:pPr>
-        <w:ind w:left="720"/>
-      </w:pPr>
-    </w:p>
-    <w:p>
-      <w:r>
-        <w:rPr>
-          <w:b/>
-        </w:rPr>
-        <w:t>P13</w:t>
-      </w:r>
-      <w:r>
-        <w:t xml:space="preserve">. For this particular case, what would happen if we set a value of </w:t>
-      </w:r>
-      <w:r>
-        <w:rPr>
-          <w:rFonts w:ascii="Times New Roman" w:eastAsia="Times New Roman" w:hAnsi="Times New Roman" w:cs="Times New Roman"/>
-          <w:i/>
-        </w:rPr>
-        <w:t>K</w:t>
-      </w:r>
-      <w:r>
-        <w:t xml:space="preserve"> equal to the number of samples available for training (</w:t>
-      </w:r>
-      <w:r>
-        <w:rPr>
-          <w:rFonts w:ascii="Times New Roman" w:eastAsia="Times New Roman" w:hAnsi="Times New Roman" w:cs="Times New Roman"/>
-          <w:i/>
-        </w:rPr>
-        <w:t>K=56</w:t>
-      </w:r>
-      <w:r>
-        <w:t>)? Why?</w:t>
-      </w:r>
-    </w:p>
-    <w:p/>
-    <w:p>
-      <w:r>
-        <w:t xml:space="preserve">It would mean that our algorithm, when classifying new sample, takes all the sample’s neighbours into consideration. It would mean that </w:t>
-      </w:r>
-      <w:r>
-        <w:t>the system would classify unknown objects the same as the majority of objects.</w:t>
-      </w:r>
-    </w:p>
-    <w:p>
-      <w:pPr>
-        <w:rPr>
-          <w:b/>
-        </w:rPr>
-      </w:pPr>
-    </w:p>
-    <w:p>
-      <w:r>
-        <w:rPr>
-          <w:b/>
-        </w:rPr>
-        <w:t>P14</w:t>
-      </w:r>
-      <w:r>
-        <w:t>. Why are we forced to use the same normalization values we used during training?</w:t>
-      </w:r>
-    </w:p>
-    <w:p/>
-    <w:p>
-      <w:pPr>
-        <w:rPr>
-          <w:i/>
-        </w:rPr>
-      </w:pPr>
-      <w:r>
-        <w:rPr>
-          <w:i/>
-        </w:rPr>
-        <w:t>In the end</w:t>
-      </w:r>
-      <w:r>
-        <w:rPr>
-          <w:i/>
-        </w:rPr>
-        <w:t>, those values are the ones used to compare the new samples and know if they fulfil our requisites or not. If the normalization value was different, that result would not have any meaning.</w:t>
-      </w:r>
-    </w:p>
-    <w:p>
-      <w:pPr>
-        <w:ind w:left="720"/>
-      </w:pPr>
-    </w:p>
-    <w:p>
-      <w:r>
-        <w:rPr>
-          <w:b/>
-        </w:rPr>
-        <w:t>P15</w:t>
-      </w:r>
-      <w:r>
-        <w:t>. Why can’t we use the same set (e.g. our whole database) for training and testing?</w:t>
-      </w:r>
-    </w:p>
-    <w:p/>
-    <w:p>
-      <w:pPr>
-        <w:rPr>
-          <w:i/>
-        </w:rPr>
-      </w:pPr>
-      <w:r>
-        <w:rPr>
-          <w:i/>
-        </w:rPr>
-        <w:t>The training process consists in extracting the features of a dataset in order to compare it with external data and see the level of matching with these features.</w:t>
-      </w:r>
-    </w:p>
-    <w:p>
-      <w:pPr>
-        <w:rPr>
-          <w:i/>
-        </w:rPr>
-      </w:pPr>
-      <w:r>
-        <w:rPr>
-          <w:i/>
-        </w:rPr>
-        <w:t xml:space="preserve">If we use for testing the same dataset than for training, we will always get an accuracy of 100% because the system is built on those specific samples. </w:t>
-      </w:r>
-    </w:p>
-    <w:p>
-      <w:pPr>
-        <w:ind w:left="720"/>
-      </w:pPr>
-    </w:p>
-    <w:p>
-      <w:r>
-        <w:rPr>
-          <w:b/>
-        </w:rPr>
-        <w:t>P16</w:t>
-      </w:r>
-      <w:r>
-        <w:t>. ¿What risks do we run by setting a training set too small? And by setting it too large?</w:t>
-      </w:r>
-    </w:p>
-    <w:p/>
-    <w:p>
-      <w:pPr>
-        <w:rPr>
-          <w:i/>
-        </w:rPr>
-      </w:pPr>
-      <w:r>
-        <w:rPr>
-          <w:i/>
-        </w:rPr>
-        <w:t>If the training set is too small, the features extracted from these few samples can be too specific and therefore the model trained will be too strict. This will cause that only images really similar to the ones used for training will be detected by the model because the more general aspects</w:t>
-      </w:r>
-      <w:r>
-        <w:rPr>
-          <w:i/>
-        </w:rPr>
-        <w:t xml:space="preserve"> of that image were not considered to train.</w:t>
-      </w:r>
-    </w:p>
-    <w:p>
-      <w:pPr>
-        <w:rPr>
-          <w:i/>
-        </w:rPr>
-      </w:pPr>
-    </w:p>
-    <w:p>
-      <w:pPr>
-        <w:rPr>
-          <w:i/>
-        </w:rPr>
-      </w:pPr>
-      <w:r>
-        <w:rPr>
-          <w:i/>
-        </w:rPr>
-        <w:t>In the other side, if the training dataset is too large, the remaining samples used for testing would be too small to verify it correctness in a reliable way.</w:t>
-      </w:r>
-    </w:p>
-    <w:p/>
-    <w:p>
-      <w:r>
-        <w:rPr>
-          <w:b/>
-        </w:rPr>
-        <w:t>P17</w:t>
-      </w:r>
-      <w:r>
+        <w:rPr>
+          <w:i/>
+        </w:rPr>
         <w:t xml:space="preserve"> </w:t>
       </w:r>
-      <w:proofErr w:type="gramStart"/>
-      <w:r>
-        <w:t>In</w:t>
-      </w:r>
-      <w:proofErr w:type="gramEnd"/>
-      <w:r>
-        <w:t xml:space="preserve"> case K-NN was selected for classification, why do you think the model can only set fixed values of +1 and -1?</w:t>
-      </w:r>
-    </w:p>
-    <w:p/>
-    <w:p>
-      <w:pPr>
-        <w:rPr>
-          <w:i/>
-        </w:rPr>
-      </w:pPr>
-      <w:r>
-        <w:rPr>
-          <w:i/>
-        </w:rPr>
-        <w:t>Answer (only one option)</w:t>
-      </w:r>
-    </w:p>
-    <w:p/>
-    <w:p>
-      <w:pPr>
-        <w:pStyle w:val="Ttulo2"/>
+    </w:p>
+    <w:p>
+      <w:pPr>
+        <w:rPr>
+          <w:b/>
+          <w:sz w:val="26"/>
+          <w:szCs w:val="26"/>
+        </w:rPr>
       </w:pPr>
       <w:bookmarkStart w:id="11" w:name="_14ct8gqslaz7" w:colFirst="0" w:colLast="0"/>
       <w:bookmarkEnd w:id="11"/>
       <w:r>
+        <w:br w:type="page"/>
+      </w:r>
+    </w:p>
+    <w:p>
+      <w:pPr>
+        <w:pStyle w:val="Ttulo2"/>
+      </w:pPr>
+      <w:r>
+        <w:lastRenderedPageBreak/>
         <w:t>Assessment of the System</w:t>
       </w:r>
     </w:p>

</xml_diff>

<commit_message>
Technical solution to preprocessing
</commit_message>
<xml_diff>
--- a/project_template.docx
+++ b/project_template.docx
@@ -585,33 +585,24 @@
         <w:rPr>
           <w:b/>
         </w:rPr>
-        <w:t>Perimeter</w:t>
-      </w:r>
-      <w:r>
-        <w:rPr>
-          <w:b/>
-        </w:rPr>
+        <w:t xml:space="preserve">Perimeter </w:t>
+      </w:r>
+      <w:r>
+        <w:t xml:space="preserve">– At the moment, we are extracting the rectangularity of the object, comparing its area with the </w:t>
+      </w:r>
+      <w:r>
+        <w:t xml:space="preserve">area </w:t>
+      </w:r>
+      <w:r>
+        <w:t xml:space="preserve">of the smallest rectangle that can hold it. </w:t>
+      </w:r>
+      <w:r>
+        <w:t>Getting</w:t>
+      </w:r>
+      <w:r>
         <w:t xml:space="preserve"> </w:t>
       </w:r>
       <w:r>
-        <w:t xml:space="preserve">– At the moment, we are extracting the </w:t>
-      </w:r>
-      <w:r>
-        <w:t xml:space="preserve">rectangularity of the object, comparing its area with the </w:t>
-      </w:r>
-      <w:r>
-        <w:t xml:space="preserve">area </w:t>
-      </w:r>
-      <w:r>
-        <w:t xml:space="preserve">of the smallest rectangle that can hold it. </w:t>
-      </w:r>
-      <w:r>
-        <w:t>Getting</w:t>
-      </w:r>
-      <w:r>
-        <w:t xml:space="preserve"> </w:t>
-      </w:r>
-      <w:r>
         <w:t>information</w:t>
       </w:r>
       <w:r>
@@ -633,19 +624,10 @@
         <w:rPr>
           <w:b/>
         </w:rPr>
-        <w:t>Range of texture</w:t>
-      </w:r>
-      <w:r>
-        <w:rPr>
-          <w:b/>
-        </w:rPr>
-        <w:t xml:space="preserve"> </w:t>
-      </w:r>
-      <w:r>
-        <w:t xml:space="preserve">– </w:t>
-      </w:r>
-      <w:r>
-        <w:t>In the project, we measure the entropy of the texture to know the variety that we can find in the image. Another interesting feature is the range of this texture</w:t>
+        <w:t xml:space="preserve">Range of texture </w:t>
+      </w:r>
+      <w:r>
+        <w:t>– In the project, we measure the entropy of the texture to know the variety that we can find in the image. Another interesting feature is the range of this texture</w:t>
       </w:r>
       <w:r>
         <w:t>. Two images with the same entropy, can have a different range of textures, being one more concentrated and one more spread. This information can also be useful.</w:t>
@@ -1287,6 +1269,9 @@
         </w:rPr>
       </w:pPr>
       <w:r>
+        <w:rPr>
+          <w:lang w:val="en-US"/>
+        </w:rPr>
         <w:t xml:space="preserve">In this assignment, we are given a set of different images of 4 kinds of spaceships. </w:t>
       </w:r>
       <w:r>
@@ -1299,19 +1284,7 @@
         <w:rPr>
           <w:lang w:val="en-US"/>
         </w:rPr>
-        <w:t xml:space="preserve"> was assigned to recognize the first category (</w:t>
-      </w:r>
-      <w:r>
-        <w:rPr>
-          <w:lang w:val="en-US"/>
-        </w:rPr>
-        <w:t>Imperial TIE Fighter</w:t>
-      </w:r>
-      <w:r>
-        <w:rPr>
-          <w:lang w:val="en-US"/>
-        </w:rPr>
-        <w:t>)</w:t>
+        <w:t xml:space="preserve"> was assigned to recognize the first category (Imperial TIE Fighter)</w:t>
       </w:r>
       <w:r>
         <w:rPr>
@@ -1332,28 +1305,9 @@
         <w:rPr>
           <w:lang w:val="en-US"/>
         </w:rPr>
-        <w:t>Having an initial dataset and a base code, our job has been to process these data and finish the missing parts of the code taking decisions when needed in order to achieve a final system that can recognize whether an input image includes or not an Imperia</w:t>
-      </w:r>
-      <w:bookmarkStart w:id="14" w:name="_GoBack"/>
-      <w:bookmarkEnd w:id="14"/>
-      <w:r>
-        <w:rPr>
-          <w:lang w:val="en-US"/>
-        </w:rPr>
-        <w:t>l TIE fighter in it.</w:t>
-      </w:r>
-    </w:p>
-    <w:p>
-      <w:pPr>
-        <w:pStyle w:val="NormalWeb"/>
-        <w:shd w:val="clear" w:color="auto" w:fill="FFFFFF"/>
-        <w:ind w:left="720"/>
-        <w:rPr>
-          <w:lang w:val="en-US"/>
-        </w:rPr>
-      </w:pPr>
-    </w:p>
-    <w:p/>
+        <w:t>Having an initial dataset and a base code, our job has been to process these data and finish the missing parts of the code taking decisions when needed in order to achieve a final system that can recognize whether an input image includes or not an Imperial TIE fighter in it.</w:t>
+      </w:r>
+    </w:p>
     <w:p>
       <w:pPr>
         <w:pStyle w:val="Ttulo2"/>
@@ -1363,16 +1317,149 @@
         </w:numPr>
         <w:contextualSpacing/>
       </w:pPr>
-      <w:bookmarkStart w:id="15" w:name="_die32zlmy7ip" w:colFirst="0" w:colLast="0"/>
+      <w:bookmarkStart w:id="14" w:name="_die32zlmy7ip" w:colFirst="0" w:colLast="0"/>
+      <w:bookmarkEnd w:id="14"/>
+      <w:r>
+        <w:t>Technical Solution</w:t>
+      </w:r>
+    </w:p>
+    <w:p>
+      <w:pPr>
+        <w:jc w:val="left"/>
+      </w:pPr>
+      <w:r>
+        <w:t>The algorithm execution consists of several steps, which we will explain in order:</w:t>
+      </w:r>
+    </w:p>
+    <w:p>
+      <w:pPr>
+        <w:jc w:val="left"/>
+      </w:pPr>
+    </w:p>
+    <w:p>
+      <w:pPr>
+        <w:pStyle w:val="Prrafodelista"/>
+        <w:numPr>
+          <w:ilvl w:val="0"/>
+          <w:numId w:val="2"/>
+        </w:numPr>
+        <w:jc w:val="left"/>
+      </w:pPr>
+      <w:r>
+        <w:rPr>
+          <w:b/>
+        </w:rPr>
+        <w:t>Data generation.</w:t>
+      </w:r>
+      <w:r>
+        <w:rPr>
+          <w:b/>
+        </w:rPr>
+        <w:t xml:space="preserve"> </w:t>
+      </w:r>
+      <w:r>
+        <w:t xml:space="preserve">This step basically consists in getting the images ready to be processed. We have a dataset of 20 different images from the 4 different types of spaceships. The program loads them into an array and creates another array with the value 1 or -1 depending on whether the image on that position belongs to our class or not. After that, the two arrays </w:t>
+      </w:r>
+      <w:r>
+        <w:t>are</w:t>
+      </w:r>
+      <w:r>
+        <w:t xml:space="preserve"> split assigning 70% of them for training, and 30% of the for testing, which is a reasonable proportion.</w:t>
+      </w:r>
+    </w:p>
+    <w:p>
+      <w:pPr>
+        <w:pStyle w:val="Prrafodelista"/>
+        <w:jc w:val="left"/>
+      </w:pPr>
+    </w:p>
+    <w:p>
+      <w:pPr>
+        <w:pStyle w:val="Prrafodelista"/>
+        <w:numPr>
+          <w:ilvl w:val="0"/>
+          <w:numId w:val="2"/>
+        </w:numPr>
+        <w:jc w:val="left"/>
+      </w:pPr>
+      <w:r>
+        <w:rPr>
+          <w:b/>
+        </w:rPr>
+        <w:t xml:space="preserve">Pre-processing stage. </w:t>
+      </w:r>
+      <w:r>
+        <w:t xml:space="preserve">In this stage, the objective is to extract our object from the whole image. To do this, we work with the image in grayscale and we calculate its </w:t>
+      </w:r>
+      <w:r>
+        <w:rPr>
+          <w:i/>
+        </w:rPr>
+        <w:t>O</w:t>
+      </w:r>
+      <w:r>
+        <w:rPr>
+          <w:i/>
+        </w:rPr>
+        <w:t>tsu</w:t>
+      </w:r>
+      <w:bookmarkStart w:id="15" w:name="_GoBack"/>
       <w:bookmarkEnd w:id="15"/>
       <w:r>
-        <w:t>Technical Solution</w:t>
-      </w:r>
-    </w:p>
-    <w:p>
-      <w:r>
-        <w:t>...</w:t>
-      </w:r>
+        <w:t xml:space="preserve"> threshold. The </w:t>
+      </w:r>
+      <w:r>
+        <w:rPr>
+          <w:i/>
+        </w:rPr>
+        <w:t>Otsu</w:t>
+      </w:r>
+      <w:r>
+        <w:t xml:space="preserve"> threshold is calculated in order to get the best value for splitting an image in two well defined classes given the grayscale distribution histogram. This way, we can extract the object from the background </w:t>
+      </w:r>
+      <w:proofErr w:type="spellStart"/>
+      <w:r>
+        <w:t>imbanarizing</w:t>
+      </w:r>
+      <w:proofErr w:type="spellEnd"/>
+      <w:r>
+        <w:t xml:space="preserve"> the image to get one in white and the other in black, with the lowest noise possible.</w:t>
+      </w:r>
+    </w:p>
+    <w:p>
+      <w:pPr>
+        <w:pStyle w:val="Prrafodelista"/>
+      </w:pPr>
+      <w:r>
+        <w:t xml:space="preserve">Since it is impossible not to get noise, later we apply </w:t>
+      </w:r>
+      <w:proofErr w:type="gramStart"/>
+      <w:r>
+        <w:t>a the</w:t>
+      </w:r>
+      <w:proofErr w:type="gramEnd"/>
+      <w:r>
+        <w:t xml:space="preserve"> open and close operators to </w:t>
+      </w:r>
+      <w:r>
+        <w:t xml:space="preserve">respectively </w:t>
+      </w:r>
+      <w:r>
+        <w:t xml:space="preserve">reduce </w:t>
+      </w:r>
+      <w:r>
+        <w:t>the noise outside and inside the object.</w:t>
+      </w:r>
+    </w:p>
+    <w:p>
+      <w:pPr>
+        <w:pStyle w:val="Prrafodelista"/>
+        <w:numPr>
+          <w:ilvl w:val="0"/>
+          <w:numId w:val="2"/>
+        </w:numPr>
+        <w:jc w:val="left"/>
+      </w:pPr>
     </w:p>
     <w:p>
       <w:pPr>
@@ -2476,7 +2563,6 @@
     <w:name w:val="Normal (Web)"/>
     <w:basedOn w:val="Normal"/>
     <w:uiPriority w:val="99"/>
-    <w:semiHidden/>
     <w:unhideWhenUsed/>
     <w:rsid w:val="000A39CF"/>
     <w:pPr>

</xml_diff>

<commit_message>
extra features and some docs
</commit_message>
<xml_diff>
--- a/project_template.docx
+++ b/project_template.docx
@@ -4,7 +4,7 @@
   <w:body>
     <w:p>
       <w:pPr>
-        <w:pStyle w:val="Ttulo"/>
+        <w:pStyle w:val="Tytu"/>
       </w:pPr>
       <w:bookmarkStart w:id="0" w:name="_9sjb55ociabj" w:colFirst="0" w:colLast="0"/>
       <w:bookmarkEnd w:id="0"/>
@@ -14,7 +14,7 @@
     </w:p>
     <w:p>
       <w:pPr>
-        <w:pStyle w:val="Subttulo"/>
+        <w:pStyle w:val="Podtytu"/>
       </w:pPr>
       <w:bookmarkStart w:id="1" w:name="_1u083iw7puet" w:colFirst="0" w:colLast="0"/>
       <w:bookmarkEnd w:id="1"/>
@@ -24,7 +24,7 @@
     </w:p>
     <w:p>
       <w:pPr>
-        <w:pStyle w:val="Ttulo3"/>
+        <w:pStyle w:val="Nagwek3"/>
         <w:keepNext w:val="0"/>
         <w:keepLines w:val="0"/>
         <w:jc w:val="center"/>
@@ -48,54 +48,46 @@
         <w:rPr>
           <w:lang w:val="en-US"/>
         </w:rPr>
-        <w:t xml:space="preserve">Mateusz </w:t>
+        <w:t>Mateusz Kobierski</w:t>
+      </w:r>
+      <w:r>
+        <w:rPr>
+          <w:lang w:val="en-US"/>
+        </w:rPr>
+        <w:t xml:space="preserve"> - </w:t>
+      </w:r>
+      <w:r>
+        <w:rPr>
+          <w:lang w:val="en-US"/>
+        </w:rPr>
+        <w:t xml:space="preserve">Federico </w:t>
       </w:r>
       <w:proofErr w:type="spellStart"/>
       <w:r>
         <w:rPr>
           <w:lang w:val="en-US"/>
         </w:rPr>
-        <w:t>Kobierski</w:t>
+        <w:t>Goldfryd</w:t>
       </w:r>
       <w:proofErr w:type="spellEnd"/>
       <w:r>
         <w:rPr>
           <w:lang w:val="en-US"/>
         </w:rPr>
-        <w:t xml:space="preserve"> - </w:t>
-      </w:r>
-      <w:r>
-        <w:rPr>
-          <w:lang w:val="en-US"/>
-        </w:rPr>
-        <w:t xml:space="preserve">Federico </w:t>
+        <w:t xml:space="preserve"> </w:t>
       </w:r>
       <w:proofErr w:type="spellStart"/>
       <w:r>
         <w:rPr>
           <w:lang w:val="en-US"/>
         </w:rPr>
-        <w:t>Goldfryd</w:t>
+        <w:t>Sprukt</w:t>
       </w:r>
       <w:proofErr w:type="spellEnd"/>
-      <w:r>
-        <w:rPr>
-          <w:lang w:val="en-US"/>
-        </w:rPr>
-        <w:t xml:space="preserve"> </w:t>
-      </w:r>
-      <w:proofErr w:type="spellStart"/>
-      <w:r>
-        <w:rPr>
-          <w:lang w:val="en-US"/>
-        </w:rPr>
-        <w:t>Sprukt</w:t>
-      </w:r>
-      <w:proofErr w:type="spellEnd"/>
-    </w:p>
-    <w:p>
-      <w:pPr>
-        <w:pStyle w:val="Ttulo3"/>
+    </w:p>
+    <w:p>
+      <w:pPr>
+        <w:pStyle w:val="Nagwek3"/>
         <w:keepNext w:val="0"/>
         <w:keepLines w:val="0"/>
         <w:jc w:val="center"/>
@@ -116,7 +108,7 @@
     </w:p>
     <w:p>
       <w:pPr>
-        <w:pStyle w:val="Ttulo3"/>
+        <w:pStyle w:val="Nagwek3"/>
         <w:jc w:val="center"/>
       </w:pPr>
       <w:bookmarkStart w:id="4" w:name="_9upsu01chvf9" w:colFirst="0" w:colLast="0"/>
@@ -135,7 +127,7 @@
     </w:p>
     <w:p>
       <w:pPr>
-        <w:pStyle w:val="Ttulo3"/>
+        <w:pStyle w:val="Nagwek3"/>
         <w:jc w:val="center"/>
       </w:pPr>
       <w:bookmarkStart w:id="5" w:name="_k3oaugu7bpcu" w:colFirst="0" w:colLast="0"/>
@@ -154,7 +146,7 @@
     </w:p>
     <w:p>
       <w:pPr>
-        <w:pStyle w:val="Ttulo1"/>
+        <w:pStyle w:val="Nagwek1"/>
         <w:keepNext w:val="0"/>
         <w:keepLines w:val="0"/>
       </w:pPr>
@@ -166,7 +158,7 @@
     </w:p>
     <w:p>
       <w:pPr>
-        <w:pStyle w:val="Ttulo2"/>
+        <w:pStyle w:val="Nagwek2"/>
         <w:keepNext w:val="0"/>
         <w:keepLines w:val="0"/>
         <w:rPr>
@@ -372,7 +364,7 @@
     </w:p>
     <w:p>
       <w:pPr>
-        <w:pStyle w:val="Ttulo2"/>
+        <w:pStyle w:val="Nagwek2"/>
         <w:keepNext w:val="0"/>
         <w:keepLines w:val="0"/>
       </w:pPr>
@@ -624,7 +616,13 @@
         <w:rPr>
           <w:b/>
         </w:rPr>
-        <w:t xml:space="preserve">Range of texture </w:t>
+        <w:t>Entropy</w:t>
+      </w:r>
+      <w:r>
+        <w:rPr>
+          <w:b/>
+        </w:rPr>
+        <w:t xml:space="preserve"> of texture </w:t>
       </w:r>
       <w:r>
         <w:t>– In the project, we measure the entropy of the texture to know the variety that we can find in the image. Another interesting feature is the range of this texture</w:t>
@@ -640,7 +638,7 @@
     </w:p>
     <w:p>
       <w:pPr>
-        <w:pStyle w:val="Ttulo2"/>
+        <w:pStyle w:val="Nagwek2"/>
       </w:pPr>
       <w:r>
         <w:lastRenderedPageBreak/>
@@ -911,7 +909,7 @@
     </w:p>
     <w:p>
       <w:pPr>
-        <w:pStyle w:val="Ttulo2"/>
+        <w:pStyle w:val="Nagwek2"/>
       </w:pPr>
       <w:r>
         <w:lastRenderedPageBreak/>
@@ -931,7 +929,7 @@
     </w:p>
     <w:p>
       <w:pPr>
-        <w:pStyle w:val="Prrafodelista"/>
+        <w:pStyle w:val="Akapitzlist"/>
         <w:numPr>
           <w:ilvl w:val="0"/>
           <w:numId w:val="2"/>
@@ -973,7 +971,7 @@
     </w:p>
     <w:p>
       <w:pPr>
-        <w:pStyle w:val="Prrafodelista"/>
+        <w:pStyle w:val="Akapitzlist"/>
         <w:numPr>
           <w:ilvl w:val="0"/>
           <w:numId w:val="2"/>
@@ -1130,9 +1128,6 @@
         </w:rPr>
       </w:pPr>
       <w:r>
-        <w:rPr>
-          <w:i/>
-        </w:rPr>
         <w:t xml:space="preserve">The curve gives us the percentage of correctness of the whole system. The values </w:t>
       </w:r>
       <m:oMath>
@@ -1146,6 +1141,9 @@
           </m:sSubPr>
           <m:e>
             <m:r>
+              <m:rPr>
+                <m:sty m:val="p"/>
+              </m:rPr>
               <w:rPr>
                 <w:rFonts w:ascii="Cambria Math" w:hAnsi="Cambria Math"/>
               </w:rPr>
@@ -1154,6 +1152,9 @@
           </m:e>
           <m:sub>
             <m:r>
+              <m:rPr>
+                <m:sty m:val="p"/>
+              </m:rPr>
               <w:rPr>
                 <w:rFonts w:ascii="Cambria Math" w:hAnsi="Cambria Math"/>
               </w:rPr>
@@ -1226,7 +1227,7 @@
     </w:p>
     <w:p>
       <w:pPr>
-        <w:pStyle w:val="Ttulo1"/>
+        <w:pStyle w:val="Nagwek1"/>
       </w:pPr>
       <w:bookmarkStart w:id="11" w:name="_wmu4n6tofezy" w:colFirst="0" w:colLast="0"/>
       <w:bookmarkEnd w:id="11"/>
@@ -1236,7 +1237,7 @@
     </w:p>
     <w:p>
       <w:pPr>
-        <w:pStyle w:val="Ttulo1"/>
+        <w:pStyle w:val="Nagwek1"/>
       </w:pPr>
       <w:bookmarkStart w:id="12" w:name="_1tjlznpm4tru" w:colFirst="0" w:colLast="0"/>
       <w:bookmarkEnd w:id="12"/>
@@ -1247,7 +1248,7 @@
     </w:p>
     <w:p>
       <w:pPr>
-        <w:pStyle w:val="Ttulo2"/>
+        <w:pStyle w:val="Nagwek2"/>
         <w:numPr>
           <w:ilvl w:val="0"/>
           <w:numId w:val="1"/>
@@ -1262,7 +1263,7 @@
     </w:p>
     <w:p>
       <w:pPr>
-        <w:pStyle w:val="NormalWeb"/>
+        <w:pStyle w:val="NormalnyWeb"/>
         <w:shd w:val="clear" w:color="auto" w:fill="FFFFFF"/>
         <w:rPr>
           <w:lang w:val="en-US"/>
@@ -1295,7 +1296,7 @@
     </w:p>
     <w:p>
       <w:pPr>
-        <w:pStyle w:val="NormalWeb"/>
+        <w:pStyle w:val="NormalnyWeb"/>
         <w:shd w:val="clear" w:color="auto" w:fill="FFFFFF"/>
         <w:rPr>
           <w:lang w:val="en-US"/>
@@ -1310,7 +1311,7 @@
     </w:p>
     <w:p>
       <w:pPr>
-        <w:pStyle w:val="Ttulo2"/>
+        <w:pStyle w:val="Nagwek2"/>
         <w:numPr>
           <w:ilvl w:val="0"/>
           <w:numId w:val="1"/>
@@ -1338,7 +1339,7 @@
     </w:p>
     <w:p>
       <w:pPr>
-        <w:pStyle w:val="Prrafodelista"/>
+        <w:pStyle w:val="Akapitzlist"/>
         <w:numPr>
           <w:ilvl w:val="0"/>
           <w:numId w:val="2"/>
@@ -1369,13 +1370,13 @@
     </w:p>
     <w:p>
       <w:pPr>
-        <w:pStyle w:val="Prrafodelista"/>
+        <w:pStyle w:val="Akapitzlist"/>
         <w:jc w:val="left"/>
       </w:pPr>
     </w:p>
     <w:p>
       <w:pPr>
-        <w:pStyle w:val="Prrafodelista"/>
+        <w:pStyle w:val="Akapitzlist"/>
         <w:numPr>
           <w:ilvl w:val="0"/>
           <w:numId w:val="2"/>
@@ -1426,7 +1427,7 @@
     </w:p>
     <w:p>
       <w:pPr>
-        <w:pStyle w:val="Prrafodelista"/>
+        <w:pStyle w:val="Akapitzlist"/>
       </w:pPr>
       <w:r>
         <w:t xml:space="preserve">Since it is impossible not to get noise, later we apply the open and close operators to </w:t>
@@ -1444,7 +1445,7 @@
     <w:p/>
     <w:p>
       <w:pPr>
-        <w:pStyle w:val="Prrafodelista"/>
+        <w:pStyle w:val="Akapitzlist"/>
         <w:numPr>
           <w:ilvl w:val="0"/>
           <w:numId w:val="2"/>
@@ -1472,7 +1473,7 @@
     </w:p>
     <w:p>
       <w:pPr>
-        <w:pStyle w:val="Prrafodelista"/>
+        <w:pStyle w:val="Akapitzlist"/>
         <w:jc w:val="left"/>
         <w:rPr>
           <w:b/>
@@ -1481,7 +1482,7 @@
     </w:p>
     <w:p>
       <w:pPr>
-        <w:pStyle w:val="Prrafodelista"/>
+        <w:pStyle w:val="Akapitzlist"/>
         <w:numPr>
           <w:ilvl w:val="1"/>
           <w:numId w:val="2"/>
@@ -1515,7 +1516,7 @@
     </w:p>
     <w:p>
       <w:pPr>
-        <w:pStyle w:val="Prrafodelista"/>
+        <w:pStyle w:val="Akapitzlist"/>
         <w:numPr>
           <w:ilvl w:val="1"/>
           <w:numId w:val="2"/>
@@ -1534,7 +1535,7 @@
     </w:p>
     <w:p>
       <w:pPr>
-        <w:pStyle w:val="Prrafodelista"/>
+        <w:pStyle w:val="Akapitzlist"/>
         <w:ind w:left="1440"/>
         <w:jc w:val="left"/>
       </w:pPr>
@@ -1547,14 +1548,14 @@
     </w:p>
     <w:p>
       <w:pPr>
-        <w:pStyle w:val="Prrafodelista"/>
+        <w:pStyle w:val="Akapitzlist"/>
         <w:ind w:left="1440"/>
         <w:jc w:val="left"/>
       </w:pPr>
     </w:p>
     <w:p>
       <w:pPr>
-        <w:pStyle w:val="Prrafodelista"/>
+        <w:pStyle w:val="Akapitzlist"/>
         <w:numPr>
           <w:ilvl w:val="1"/>
           <w:numId w:val="2"/>
@@ -1573,7 +1574,7 @@
     </w:p>
     <w:p>
       <w:pPr>
-        <w:pStyle w:val="Prrafodelista"/>
+        <w:pStyle w:val="Akapitzlist"/>
         <w:ind w:left="1440"/>
         <w:jc w:val="left"/>
       </w:pPr>
@@ -1603,13 +1604,13 @@
     </w:p>
     <w:p>
       <w:pPr>
-        <w:pStyle w:val="Prrafodelista"/>
+        <w:pStyle w:val="Akapitzlist"/>
         <w:jc w:val="left"/>
       </w:pPr>
     </w:p>
     <w:p>
       <w:pPr>
-        <w:pStyle w:val="Prrafodelista"/>
+        <w:pStyle w:val="Akapitzlist"/>
         <w:numPr>
           <w:ilvl w:val="0"/>
           <w:numId w:val="2"/>
@@ -1634,13 +1635,13 @@
     </w:p>
     <w:p>
       <w:pPr>
-        <w:pStyle w:val="Prrafodelista"/>
+        <w:pStyle w:val="Akapitzlist"/>
         <w:jc w:val="left"/>
       </w:pPr>
     </w:p>
     <w:p>
       <w:pPr>
-        <w:pStyle w:val="Prrafodelista"/>
+        <w:pStyle w:val="Akapitzlist"/>
         <w:numPr>
           <w:ilvl w:val="0"/>
           <w:numId w:val="2"/>
@@ -1677,7 +1678,7 @@
     </w:p>
     <w:p>
       <w:pPr>
-        <w:pStyle w:val="Prrafodelista"/>
+        <w:pStyle w:val="Akapitzlist"/>
         <w:jc w:val="left"/>
       </w:pPr>
       <w:r>
@@ -1686,7 +1687,7 @@
     </w:p>
     <w:p>
       <w:pPr>
-        <w:pStyle w:val="Prrafodelista"/>
+        <w:pStyle w:val="Akapitzlist"/>
         <w:jc w:val="left"/>
       </w:pPr>
       <w:r>
@@ -1695,13 +1696,13 @@
     </w:p>
     <w:p>
       <w:pPr>
-        <w:pStyle w:val="Prrafodelista"/>
+        <w:pStyle w:val="Akapitzlist"/>
         <w:jc w:val="left"/>
       </w:pPr>
     </w:p>
     <w:p>
       <w:pPr>
-        <w:pStyle w:val="Prrafodelista"/>
+        <w:pStyle w:val="Akapitzlist"/>
         <w:numPr>
           <w:ilvl w:val="0"/>
           <w:numId w:val="2"/>
@@ -1771,7 +1772,7 @@
     </w:p>
     <w:p>
       <w:pPr>
-        <w:pStyle w:val="Prrafodelista"/>
+        <w:pStyle w:val="Akapitzlist"/>
         <w:jc w:val="left"/>
       </w:pPr>
       <w:r>
@@ -1780,7 +1781,7 @@
     </w:p>
     <w:p>
       <w:pPr>
-        <w:pStyle w:val="Prrafodelista"/>
+        <w:pStyle w:val="Akapitzlist"/>
         <w:jc w:val="left"/>
       </w:pPr>
       <w:r>
@@ -1912,13 +1913,13 @@
     </w:p>
     <w:p>
       <w:pPr>
-        <w:pStyle w:val="Prrafodelista"/>
+        <w:pStyle w:val="Akapitzlist"/>
         <w:jc w:val="left"/>
       </w:pPr>
     </w:p>
     <w:p>
       <w:pPr>
-        <w:pStyle w:val="Prrafodelista"/>
+        <w:pStyle w:val="Akapitzlist"/>
         <w:jc w:val="left"/>
       </w:pPr>
       <w:r>
@@ -1936,7 +1937,7 @@
     </w:p>
     <w:p>
       <w:pPr>
-        <w:pStyle w:val="Ttulo2"/>
+        <w:pStyle w:val="Nagwek2"/>
         <w:numPr>
           <w:ilvl w:val="0"/>
           <w:numId w:val="1"/>
@@ -1954,8 +1955,9 @@
       <w:r>
         <w:t>After several</w:t>
       </w:r>
-      <w:bookmarkStart w:id="16" w:name="_GoBack"/>
-      <w:bookmarkEnd w:id="16"/>
+      <w:r>
+        <w:t xml:space="preserve"> executions</w:t>
+      </w:r>
     </w:p>
     <w:p>
       <w:pPr>
@@ -1965,7 +1967,7 @@
         <w:rPr>
           <w:noProof/>
         </w:rPr>
-        <w:object w:dxaOrig="3920" w:dyaOrig="3540" w14:anchorId="4C66DD0A">
+        <w:object w:dxaOrig="3975" w:dyaOrig="3480" w14:anchorId="4C66DD0A">
           <v:shapetype id="_x0000_t75" coordsize="21600,21600" o:spt="75" o:preferrelative="t" path="m@4@5l@4@11@9@11@9@5xe" filled="f" stroked="f">
             <v:stroke joinstyle="miter"/>
             <v:formulas>
@@ -1985,26 +1987,493 @@
             <v:path o:extrusionok="f" gradientshapeok="t" o:connecttype="rect"/>
             <o:lock v:ext="edit" aspectratio="t"/>
           </v:shapetype>
-          <v:shape id="_x0000_i1025" type="#_x0000_t75" alt="" style="width:196.1pt;height:176.95pt;mso-width-percent:0;mso-height-percent:0;mso-width-percent:0;mso-height-percent:0" o:ole="">
+          <v:shape id="_x0000_i1030" type="#_x0000_t75" alt="" style="width:199pt;height:174.05pt" o:ole="">
             <v:imagedata r:id="rId7" o:title=""/>
           </v:shape>
-          <o:OLEObject Type="Embed" ProgID="Excel.Sheet.12" ShapeID="_x0000_i1025" DrawAspect="Content" ObjectID="_1605621218" r:id="rId8"/>
+          <o:OLEObject Type="Embed" ProgID="Excel.Sheet.12" ShapeID="_x0000_i1030" DrawAspect="Content" ObjectID="_1605702314" r:id="rId8"/>
         </w:object>
       </w:r>
     </w:p>
     <w:p/>
-    <w:p/>
-    <w:p>
-      <w:pPr>
-        <w:pStyle w:val="Ttulo2"/>
+    <w:p>
+      <w:r>
+        <w:t>We decided to make some improvements in our system by adding 3 more features described in question 11 (entropy of colour, perimeter, entropy of texture). We implemented those features as follows:</w:t>
+      </w:r>
+    </w:p>
+    <w:p>
+      <w:r>
+        <w:tab/>
+      </w:r>
+      <w:bookmarkStart w:id="16" w:name="_GoBack"/>
+      <w:bookmarkEnd w:id="16"/>
+    </w:p>
+    <w:p>
+      <w:pPr>
+        <w:autoSpaceDE w:val="0"/>
+        <w:autoSpaceDN w:val="0"/>
+        <w:adjustRightInd w:val="0"/>
+        <w:spacing w:line="240" w:lineRule="auto"/>
+        <w:ind w:left="360"/>
+        <w:jc w:val="left"/>
+        <w:rPr>
+          <w:color w:val="000000"/>
+          <w:sz w:val="20"/>
+          <w:szCs w:val="20"/>
+          <w:lang w:val="en-US"/>
+        </w:rPr>
+      </w:pPr>
+      <w:proofErr w:type="spellStart"/>
+      <w:r>
+        <w:t>Entopy</w:t>
+      </w:r>
+      <w:proofErr w:type="spellEnd"/>
+      <w:r>
+        <w:t xml:space="preserve"> of colour: </w:t>
+      </w:r>
+      <w:r>
+        <w:rPr>
+          <w:rFonts w:ascii="Courier New" w:hAnsi="Courier New" w:cs="Courier New"/>
+          <w:color w:val="000000"/>
+          <w:sz w:val="20"/>
+          <w:szCs w:val="20"/>
+          <w:lang w:val="en-US"/>
+        </w:rPr>
+        <w:t>entropy(</w:t>
+      </w:r>
+      <w:proofErr w:type="spellStart"/>
+      <w:r>
+        <w:rPr>
+          <w:rFonts w:ascii="Courier New" w:hAnsi="Courier New" w:cs="Courier New"/>
+          <w:color w:val="000000"/>
+          <w:sz w:val="20"/>
+          <w:szCs w:val="20"/>
+          <w:lang w:val="en-US"/>
+        </w:rPr>
+        <w:t>relevant_pixels</w:t>
+      </w:r>
+      <w:proofErr w:type="spellEnd"/>
+      <w:r>
+        <w:rPr>
+          <w:rFonts w:ascii="Courier New" w:hAnsi="Courier New" w:cs="Courier New"/>
+          <w:color w:val="000000"/>
+          <w:sz w:val="20"/>
+          <w:szCs w:val="20"/>
+          <w:lang w:val="en-US"/>
+        </w:rPr>
+        <w:t>)</w:t>
+      </w:r>
+      <w:r>
+        <w:rPr>
+          <w:rFonts w:ascii="Courier New" w:hAnsi="Courier New" w:cs="Courier New"/>
+          <w:color w:val="000000"/>
+          <w:sz w:val="20"/>
+          <w:szCs w:val="20"/>
+          <w:lang w:val="en-US"/>
+        </w:rPr>
+        <w:t xml:space="preserve"> </w:t>
+      </w:r>
+      <w:r>
+        <w:rPr>
+          <w:color w:val="000000"/>
+          <w:sz w:val="20"/>
+          <w:szCs w:val="20"/>
+          <w:lang w:val="en-US"/>
+        </w:rPr>
+        <w:t xml:space="preserve">where </w:t>
+      </w:r>
+      <w:proofErr w:type="spellStart"/>
+      <w:r>
+        <w:rPr>
+          <w:rFonts w:ascii="Courier New" w:hAnsi="Courier New" w:cs="Courier New"/>
+          <w:color w:val="000000"/>
+          <w:sz w:val="20"/>
+          <w:szCs w:val="20"/>
+          <w:lang w:val="en-US"/>
+        </w:rPr>
+        <w:t>relevant_pixels</w:t>
+      </w:r>
+      <w:proofErr w:type="spellEnd"/>
+      <w:r>
+        <w:rPr>
+          <w:color w:val="000000"/>
+          <w:sz w:val="20"/>
+          <w:szCs w:val="20"/>
+          <w:lang w:val="en-US"/>
+        </w:rPr>
+        <w:t xml:space="preserve"> are just the pixels of our object</w:t>
+      </w:r>
+    </w:p>
+    <w:p>
+      <w:pPr>
+        <w:autoSpaceDE w:val="0"/>
+        <w:autoSpaceDN w:val="0"/>
+        <w:adjustRightInd w:val="0"/>
+        <w:spacing w:line="240" w:lineRule="auto"/>
+        <w:ind w:left="360"/>
+        <w:jc w:val="left"/>
+        <w:rPr>
+          <w:sz w:val="24"/>
+          <w:szCs w:val="24"/>
+          <w:lang w:val="en-US"/>
+        </w:rPr>
+      </w:pPr>
+    </w:p>
+    <w:p>
+      <w:pPr>
+        <w:autoSpaceDE w:val="0"/>
+        <w:autoSpaceDN w:val="0"/>
+        <w:adjustRightInd w:val="0"/>
+        <w:spacing w:line="240" w:lineRule="auto"/>
+        <w:ind w:firstLine="360"/>
+        <w:jc w:val="left"/>
+        <w:rPr>
+          <w:rFonts w:ascii="Courier New" w:hAnsi="Courier New" w:cs="Courier New"/>
+          <w:color w:val="000000"/>
+          <w:sz w:val="20"/>
+          <w:szCs w:val="20"/>
+          <w:lang w:val="en-US"/>
+        </w:rPr>
+      </w:pPr>
+      <w:r>
+        <w:rPr>
+          <w:sz w:val="24"/>
+          <w:szCs w:val="24"/>
+          <w:lang w:val="en-US"/>
+        </w:rPr>
+        <w:t xml:space="preserve">Perimeter: </w:t>
+      </w:r>
+      <w:r>
+        <w:rPr>
+          <w:rFonts w:ascii="Courier New" w:hAnsi="Courier New" w:cs="Courier New"/>
+          <w:color w:val="000000"/>
+          <w:sz w:val="20"/>
+          <w:szCs w:val="20"/>
+          <w:lang w:val="en-US"/>
+        </w:rPr>
+        <w:t>perimeter/</w:t>
+      </w:r>
+      <w:proofErr w:type="spellStart"/>
+      <w:r>
+        <w:rPr>
+          <w:rFonts w:ascii="Courier New" w:hAnsi="Courier New" w:cs="Courier New"/>
+          <w:color w:val="000000"/>
+          <w:sz w:val="20"/>
+          <w:szCs w:val="20"/>
+          <w:lang w:val="en-US"/>
+        </w:rPr>
+        <w:t>box_perimeter</w:t>
+      </w:r>
+      <w:proofErr w:type="spellEnd"/>
+    </w:p>
+    <w:p>
+      <w:pPr>
+        <w:autoSpaceDE w:val="0"/>
+        <w:autoSpaceDN w:val="0"/>
+        <w:adjustRightInd w:val="0"/>
+        <w:spacing w:line="240" w:lineRule="auto"/>
+        <w:ind w:firstLine="360"/>
+        <w:jc w:val="left"/>
+        <w:rPr>
+          <w:sz w:val="24"/>
+          <w:szCs w:val="24"/>
+          <w:lang w:val="en-US"/>
+        </w:rPr>
+      </w:pPr>
+    </w:p>
+    <w:p>
+      <w:pPr>
+        <w:autoSpaceDE w:val="0"/>
+        <w:autoSpaceDN w:val="0"/>
+        <w:adjustRightInd w:val="0"/>
+        <w:spacing w:line="240" w:lineRule="auto"/>
+        <w:ind w:left="360"/>
+        <w:jc w:val="left"/>
+        <w:rPr>
+          <w:rFonts w:ascii="Courier New" w:hAnsi="Courier New" w:cs="Courier New"/>
+          <w:color w:val="000000"/>
+          <w:sz w:val="20"/>
+          <w:szCs w:val="20"/>
+          <w:lang w:val="en-US"/>
+        </w:rPr>
+      </w:pPr>
+      <w:r>
+        <w:rPr>
+          <w:sz w:val="24"/>
+          <w:szCs w:val="24"/>
+          <w:lang w:val="en-US"/>
+        </w:rPr>
+        <w:t xml:space="preserve">Entropy of texture: </w:t>
+      </w:r>
+      <w:r>
+        <w:rPr>
+          <w:rFonts w:ascii="Courier New" w:hAnsi="Courier New" w:cs="Courier New"/>
+          <w:color w:val="000000"/>
+          <w:sz w:val="20"/>
+          <w:szCs w:val="20"/>
+          <w:lang w:val="en-US"/>
+        </w:rPr>
+        <w:t>entropy(</w:t>
+      </w:r>
+      <w:proofErr w:type="spellStart"/>
+      <w:r>
+        <w:rPr>
+          <w:rFonts w:ascii="Courier New" w:hAnsi="Courier New" w:cs="Courier New"/>
+          <w:color w:val="000000"/>
+          <w:sz w:val="20"/>
+          <w:szCs w:val="20"/>
+          <w:lang w:val="en-US"/>
+        </w:rPr>
+        <w:t>entropyfilt</w:t>
+      </w:r>
+      <w:proofErr w:type="spellEnd"/>
+      <w:r>
+        <w:rPr>
+          <w:rFonts w:ascii="Courier New" w:hAnsi="Courier New" w:cs="Courier New"/>
+          <w:color w:val="000000"/>
+          <w:sz w:val="20"/>
+          <w:szCs w:val="20"/>
+          <w:lang w:val="en-US"/>
+        </w:rPr>
+        <w:t>(</w:t>
+      </w:r>
+      <w:proofErr w:type="spellStart"/>
+      <w:r>
+        <w:rPr>
+          <w:rFonts w:ascii="Courier New" w:hAnsi="Courier New" w:cs="Courier New"/>
+          <w:color w:val="000000"/>
+          <w:sz w:val="20"/>
+          <w:szCs w:val="20"/>
+          <w:lang w:val="en-US"/>
+        </w:rPr>
+        <w:t>relevant_pixels</w:t>
+      </w:r>
+      <w:proofErr w:type="spellEnd"/>
+      <w:r>
+        <w:rPr>
+          <w:rFonts w:ascii="Courier New" w:hAnsi="Courier New" w:cs="Courier New"/>
+          <w:color w:val="000000"/>
+          <w:sz w:val="20"/>
+          <w:szCs w:val="20"/>
+          <w:lang w:val="en-US"/>
+        </w:rPr>
+        <w:t>))</w:t>
+      </w:r>
+      <w:r>
+        <w:rPr>
+          <w:rFonts w:ascii="Courier New" w:hAnsi="Courier New" w:cs="Courier New"/>
+          <w:color w:val="000000"/>
+          <w:sz w:val="20"/>
+          <w:szCs w:val="20"/>
+          <w:lang w:val="en-US"/>
+        </w:rPr>
+        <w:t xml:space="preserve"> </w:t>
+      </w:r>
+    </w:p>
+    <w:p>
+      <w:pPr>
+        <w:autoSpaceDE w:val="0"/>
+        <w:autoSpaceDN w:val="0"/>
+        <w:adjustRightInd w:val="0"/>
+        <w:spacing w:line="240" w:lineRule="auto"/>
+        <w:ind w:left="360"/>
+        <w:jc w:val="left"/>
+        <w:rPr>
+          <w:sz w:val="24"/>
+          <w:szCs w:val="24"/>
+          <w:lang w:val="en-US"/>
+        </w:rPr>
+      </w:pPr>
+      <w:r>
+        <w:rPr>
+          <w:color w:val="000000"/>
+          <w:sz w:val="20"/>
+          <w:szCs w:val="20"/>
+          <w:lang w:val="en-US"/>
+        </w:rPr>
+        <w:t xml:space="preserve">where </w:t>
+      </w:r>
+      <w:proofErr w:type="spellStart"/>
+      <w:r>
+        <w:rPr>
+          <w:rFonts w:ascii="Courier New" w:hAnsi="Courier New" w:cs="Courier New"/>
+          <w:color w:val="000000"/>
+          <w:sz w:val="20"/>
+          <w:szCs w:val="20"/>
+          <w:lang w:val="en-US"/>
+        </w:rPr>
+        <w:t>relevant_pixels</w:t>
+      </w:r>
+      <w:proofErr w:type="spellEnd"/>
+      <w:r>
+        <w:rPr>
+          <w:color w:val="000000"/>
+          <w:sz w:val="20"/>
+          <w:szCs w:val="20"/>
+          <w:lang w:val="en-US"/>
+        </w:rPr>
+        <w:t xml:space="preserve"> are the greyscale pixels of our object</w:t>
+      </w:r>
+    </w:p>
+    <w:p>
+      <w:pPr>
+        <w:autoSpaceDE w:val="0"/>
+        <w:autoSpaceDN w:val="0"/>
+        <w:adjustRightInd w:val="0"/>
+        <w:spacing w:line="240" w:lineRule="auto"/>
+        <w:jc w:val="left"/>
+        <w:rPr>
+          <w:sz w:val="24"/>
+          <w:szCs w:val="24"/>
+          <w:lang w:val="en-US"/>
+        </w:rPr>
+      </w:pPr>
+    </w:p>
+    <w:p>
+      <w:pPr>
+        <w:autoSpaceDE w:val="0"/>
+        <w:autoSpaceDN w:val="0"/>
+        <w:adjustRightInd w:val="0"/>
+        <w:spacing w:line="240" w:lineRule="auto"/>
+        <w:jc w:val="left"/>
+        <w:rPr>
+          <w:sz w:val="24"/>
+          <w:szCs w:val="24"/>
+          <w:lang w:val="en-US"/>
+        </w:rPr>
+      </w:pPr>
+      <w:r>
+        <w:rPr>
+          <w:sz w:val="24"/>
+          <w:szCs w:val="24"/>
+          <w:lang w:val="en-US"/>
+        </w:rPr>
+        <w:t xml:space="preserve">After adding those extra features our scores are </w:t>
+      </w:r>
+      <w:r>
+        <w:rPr>
+          <w:sz w:val="24"/>
+          <w:szCs w:val="24"/>
+          <w:lang w:val="en-US"/>
+        </w:rPr>
+        <w:t>as follows</w:t>
+      </w:r>
+    </w:p>
+    <w:bookmarkStart w:id="17" w:name="_MON_1605700418"/>
+    <w:bookmarkEnd w:id="17"/>
+    <w:p>
+      <w:pPr>
+        <w:autoSpaceDE w:val="0"/>
+        <w:autoSpaceDN w:val="0"/>
+        <w:adjustRightInd w:val="0"/>
+        <w:spacing w:line="240" w:lineRule="auto"/>
+        <w:jc w:val="center"/>
+        <w:rPr>
+          <w:sz w:val="24"/>
+          <w:szCs w:val="24"/>
+          <w:lang w:val="en-US"/>
+        </w:rPr>
+      </w:pPr>
+      <w:r>
+        <w:rPr>
+          <w:noProof/>
+        </w:rPr>
+        <w:object w:dxaOrig="3975" w:dyaOrig="3480">
+          <v:shape id="_x0000_i1039" type="#_x0000_t75" alt="" style="width:199pt;height:174.05pt" o:ole="">
+            <v:imagedata r:id="rId9" o:title=""/>
+          </v:shape>
+          <o:OLEObject Type="Embed" ProgID="Excel.Sheet.12" ShapeID="_x0000_i1039" DrawAspect="Content" ObjectID="_1605702315" r:id="rId10"/>
+        </w:object>
+      </w:r>
+    </w:p>
+    <w:p>
+      <w:pPr>
+        <w:autoSpaceDE w:val="0"/>
+        <w:autoSpaceDN w:val="0"/>
+        <w:adjustRightInd w:val="0"/>
+        <w:spacing w:line="240" w:lineRule="auto"/>
+        <w:ind w:left="360"/>
+        <w:jc w:val="left"/>
+        <w:rPr>
+          <w:rFonts w:ascii="Consolas" w:hAnsi="Consolas"/>
+          <w:lang w:val="en-US"/>
+        </w:rPr>
+      </w:pPr>
+      <w:r>
+        <w:rPr>
+          <w:sz w:val="24"/>
+          <w:szCs w:val="24"/>
+          <w:lang w:val="en-US"/>
+        </w:rPr>
+        <w:t>Little improvement (if any) means that features</w:t>
+      </w:r>
+      <w:r>
+        <w:rPr>
+          <w:sz w:val="24"/>
+          <w:szCs w:val="24"/>
+          <w:lang w:val="en-US"/>
+        </w:rPr>
+        <w:t>,</w:t>
+      </w:r>
+      <w:r>
+        <w:rPr>
+          <w:sz w:val="24"/>
+          <w:szCs w:val="24"/>
+          <w:lang w:val="en-US"/>
+        </w:rPr>
+        <w:t xml:space="preserve"> or one of the features</w:t>
+      </w:r>
+      <w:r>
+        <w:rPr>
+          <w:sz w:val="24"/>
+          <w:szCs w:val="24"/>
+          <w:lang w:val="en-US"/>
+        </w:rPr>
+        <w:t>,</w:t>
+      </w:r>
+      <w:r>
+        <w:rPr>
+          <w:sz w:val="24"/>
+          <w:szCs w:val="24"/>
+          <w:lang w:val="en-US"/>
+        </w:rPr>
+        <w:t xml:space="preserve"> was chose</w:t>
+      </w:r>
+      <w:r>
+        <w:rPr>
+          <w:sz w:val="24"/>
+          <w:szCs w:val="24"/>
+          <w:lang w:val="en-US"/>
+        </w:rPr>
+        <w:t xml:space="preserve">n </w:t>
+      </w:r>
+      <w:r>
+        <w:rPr>
+          <w:sz w:val="24"/>
+          <w:szCs w:val="24"/>
+          <w:lang w:val="en-US"/>
+        </w:rPr>
+        <w:t xml:space="preserve">incorrectly, </w:t>
+      </w:r>
+      <w:r>
+        <w:rPr>
+          <w:sz w:val="24"/>
+          <w:szCs w:val="24"/>
+          <w:lang w:val="en-US"/>
+        </w:rPr>
+        <w:t>because it didn’t bring any crucial information and created more complex model with higher dimensionality, hence longer execution time.</w:t>
+      </w:r>
+    </w:p>
+    <w:p>
+      <w:pPr>
+        <w:pStyle w:val="Nagwek2"/>
         <w:numPr>
           <w:ilvl w:val="0"/>
           <w:numId w:val="1"/>
         </w:numPr>
         <w:contextualSpacing/>
       </w:pPr>
-      <w:bookmarkStart w:id="17" w:name="_k0kza8ce300p" w:colFirst="0" w:colLast="0"/>
-      <w:bookmarkEnd w:id="17"/>
+      <w:bookmarkStart w:id="18" w:name="_k0kza8ce300p" w:colFirst="0" w:colLast="0"/>
+      <w:bookmarkEnd w:id="18"/>
       <w:r>
         <w:t xml:space="preserve">Conclusions </w:t>
       </w:r>
@@ -2027,7 +2496,7 @@
     </w:p>
     <w:p/>
     <w:sectPr>
-      <w:footerReference w:type="default" r:id="rId9"/>
+      <w:footerReference w:type="default" r:id="rId11"/>
       <w:pgSz w:w="11909" w:h="16834"/>
       <w:pgMar w:top="1440" w:right="1440" w:bottom="1440" w:left="1440" w:header="0" w:footer="720" w:gutter="0"/>
       <w:pgNumType w:start="1"/>
@@ -2862,14 +3331,14 @@
     <w:lsdException w:name="Hashtag" w:semiHidden="1" w:unhideWhenUsed="1"/>
     <w:lsdException w:name="Unresolved Mention" w:semiHidden="1" w:unhideWhenUsed="1"/>
   </w:latentStyles>
-  <w:style w:type="paragraph" w:default="1" w:styleId="Normal">
+  <w:style w:type="paragraph" w:default="1" w:styleId="Normalny">
     <w:name w:val="Normal"/>
     <w:qFormat/>
   </w:style>
-  <w:style w:type="paragraph" w:styleId="Ttulo1">
+  <w:style w:type="paragraph" w:styleId="Nagwek1">
     <w:name w:val="heading 1"/>
-    <w:basedOn w:val="Normal"/>
-    <w:next w:val="Normal"/>
+    <w:basedOn w:val="Normalny"/>
+    <w:next w:val="Normalny"/>
     <w:uiPriority w:val="9"/>
     <w:qFormat/>
     <w:pPr>
@@ -2884,10 +3353,10 @@
       <w:szCs w:val="28"/>
     </w:rPr>
   </w:style>
-  <w:style w:type="paragraph" w:styleId="Ttulo2">
+  <w:style w:type="paragraph" w:styleId="Nagwek2">
     <w:name w:val="heading 2"/>
-    <w:basedOn w:val="Normal"/>
-    <w:next w:val="Normal"/>
+    <w:basedOn w:val="Normalny"/>
+    <w:next w:val="Normalny"/>
     <w:uiPriority w:val="9"/>
     <w:unhideWhenUsed/>
     <w:qFormat/>
@@ -2903,10 +3372,10 @@
       <w:szCs w:val="26"/>
     </w:rPr>
   </w:style>
-  <w:style w:type="paragraph" w:styleId="Ttulo3">
+  <w:style w:type="paragraph" w:styleId="Nagwek3">
     <w:name w:val="heading 3"/>
-    <w:basedOn w:val="Normal"/>
-    <w:next w:val="Normal"/>
+    <w:basedOn w:val="Normalny"/>
+    <w:next w:val="Normalny"/>
     <w:uiPriority w:val="9"/>
     <w:unhideWhenUsed/>
     <w:qFormat/>
@@ -2919,10 +3388,10 @@
       <w:b/>
     </w:rPr>
   </w:style>
-  <w:style w:type="paragraph" w:styleId="Ttulo4">
+  <w:style w:type="paragraph" w:styleId="Nagwek4">
     <w:name w:val="heading 4"/>
-    <w:basedOn w:val="Normal"/>
-    <w:next w:val="Normal"/>
+    <w:basedOn w:val="Normalny"/>
+    <w:next w:val="Normalny"/>
     <w:uiPriority w:val="9"/>
     <w:semiHidden/>
     <w:unhideWhenUsed/>
@@ -2939,10 +3408,10 @@
       <w:szCs w:val="24"/>
     </w:rPr>
   </w:style>
-  <w:style w:type="paragraph" w:styleId="Ttulo5">
+  <w:style w:type="paragraph" w:styleId="Nagwek5">
     <w:name w:val="heading 5"/>
-    <w:basedOn w:val="Normal"/>
-    <w:next w:val="Normal"/>
+    <w:basedOn w:val="Normalny"/>
+    <w:next w:val="Normalny"/>
     <w:uiPriority w:val="9"/>
     <w:semiHidden/>
     <w:unhideWhenUsed/>
@@ -2958,10 +3427,10 @@
       <w:b/>
     </w:rPr>
   </w:style>
-  <w:style w:type="paragraph" w:styleId="Ttulo6">
+  <w:style w:type="paragraph" w:styleId="Nagwek6">
     <w:name w:val="heading 6"/>
-    <w:basedOn w:val="Normal"/>
-    <w:next w:val="Normal"/>
+    <w:basedOn w:val="Normalny"/>
+    <w:next w:val="Normalny"/>
     <w:uiPriority w:val="9"/>
     <w:semiHidden/>
     <w:unhideWhenUsed/>
@@ -2977,13 +3446,13 @@
       <w:color w:val="666666"/>
     </w:rPr>
   </w:style>
-  <w:style w:type="character" w:default="1" w:styleId="Fuentedeprrafopredeter">
+  <w:style w:type="character" w:default="1" w:styleId="Domylnaczcionkaakapitu">
     <w:name w:val="Default Paragraph Font"/>
     <w:uiPriority w:val="1"/>
     <w:semiHidden/>
     <w:unhideWhenUsed/>
   </w:style>
-  <w:style w:type="table" w:default="1" w:styleId="Tablanormal">
+  <w:style w:type="table" w:default="1" w:styleId="Standardowy">
     <w:name w:val="Normal Table"/>
     <w:uiPriority w:val="99"/>
     <w:semiHidden/>
@@ -2998,7 +3467,7 @@
       </w:tblCellMar>
     </w:tblPr>
   </w:style>
-  <w:style w:type="numbering" w:default="1" w:styleId="Sinlista">
+  <w:style w:type="numbering" w:default="1" w:styleId="Bezlisty">
     <w:name w:val="No List"/>
     <w:uiPriority w:val="99"/>
     <w:semiHidden/>
@@ -3015,10 +3484,10 @@
       </w:tblCellMar>
     </w:tblPr>
   </w:style>
-  <w:style w:type="paragraph" w:styleId="Ttulo">
+  <w:style w:type="paragraph" w:styleId="Tytu">
     <w:name w:val="Title"/>
-    <w:basedOn w:val="Normal"/>
-    <w:next w:val="Normal"/>
+    <w:basedOn w:val="Normalny"/>
+    <w:next w:val="Normalny"/>
     <w:uiPriority w:val="10"/>
     <w:qFormat/>
     <w:pPr>
@@ -3033,10 +3502,10 @@
       <w:szCs w:val="28"/>
     </w:rPr>
   </w:style>
-  <w:style w:type="paragraph" w:styleId="Subttulo">
+  <w:style w:type="paragraph" w:styleId="Podtytu">
     <w:name w:val="Subtitle"/>
-    <w:basedOn w:val="Normal"/>
-    <w:next w:val="Normal"/>
+    <w:basedOn w:val="Normalny"/>
+    <w:next w:val="Normalny"/>
     <w:uiPriority w:val="11"/>
     <w:qFormat/>
     <w:pPr>
@@ -3051,9 +3520,9 @@
       <w:szCs w:val="24"/>
     </w:rPr>
   </w:style>
-  <w:style w:type="paragraph" w:styleId="Prrafodelista">
+  <w:style w:type="paragraph" w:styleId="Akapitzlist">
     <w:name w:val="List Paragraph"/>
-    <w:basedOn w:val="Normal"/>
+    <w:basedOn w:val="Normalny"/>
     <w:uiPriority w:val="34"/>
     <w:qFormat/>
     <w:rsid w:val="00C952A5"/>
@@ -3062,9 +3531,9 @@
       <w:contextualSpacing/>
     </w:pPr>
   </w:style>
-  <w:style w:type="character" w:styleId="Textodelmarcadordeposicin">
+  <w:style w:type="character" w:styleId="Tekstzastpczy">
     <w:name w:val="Placeholder Text"/>
-    <w:basedOn w:val="Fuentedeprrafopredeter"/>
+    <w:basedOn w:val="Domylnaczcionkaakapitu"/>
     <w:uiPriority w:val="99"/>
     <w:semiHidden/>
     <w:rsid w:val="00C952A5"/>
@@ -3072,9 +3541,9 @@
       <w:color w:val="808080"/>
     </w:rPr>
   </w:style>
-  <w:style w:type="paragraph" w:styleId="NormalWeb">
+  <w:style w:type="paragraph" w:styleId="NormalnyWeb">
     <w:name w:val="Normal (Web)"/>
-    <w:basedOn w:val="Normal"/>
+    <w:basedOn w:val="Normalny"/>
     <w:uiPriority w:val="99"/>
     <w:unhideWhenUsed/>
     <w:rsid w:val="000A39CF"/>

</xml_diff>

<commit_message>
Data augmentation & final report
</commit_message>
<xml_diff>
--- a/project_template.docx
+++ b/project_template.docx
@@ -4,7 +4,7 @@
   <w:body>
     <w:p>
       <w:pPr>
-        <w:pStyle w:val="Tytu"/>
+        <w:pStyle w:val="Ttulo"/>
       </w:pPr>
       <w:bookmarkStart w:id="0" w:name="_9sjb55ociabj" w:colFirst="0" w:colLast="0"/>
       <w:bookmarkEnd w:id="0"/>
@@ -14,7 +14,7 @@
     </w:p>
     <w:p>
       <w:pPr>
-        <w:pStyle w:val="Podtytu"/>
+        <w:pStyle w:val="Subttulo"/>
       </w:pPr>
       <w:bookmarkStart w:id="1" w:name="_1u083iw7puet" w:colFirst="0" w:colLast="0"/>
       <w:bookmarkEnd w:id="1"/>
@@ -24,18 +24,16 @@
     </w:p>
     <w:p>
       <w:pPr>
-        <w:pStyle w:val="Nagwek3"/>
+        <w:pStyle w:val="Ttulo3"/>
         <w:keepNext w:val="0"/>
         <w:keepLines w:val="0"/>
         <w:jc w:val="center"/>
       </w:pPr>
       <w:bookmarkStart w:id="2" w:name="_v56txx4vd5tt" w:colFirst="0" w:colLast="0"/>
       <w:bookmarkEnd w:id="2"/>
-      <w:proofErr w:type="spellStart"/>
       <w:r>
         <w:t>Autors</w:t>
       </w:r>
-      <w:proofErr w:type="spellEnd"/>
     </w:p>
     <w:p>
       <w:pPr>
@@ -60,34 +58,12 @@
         <w:rPr>
           <w:lang w:val="en-US"/>
         </w:rPr>
-        <w:t xml:space="preserve">Federico </w:t>
-      </w:r>
-      <w:proofErr w:type="spellStart"/>
-      <w:r>
-        <w:rPr>
-          <w:lang w:val="en-US"/>
-        </w:rPr>
-        <w:t>Goldfryd</w:t>
-      </w:r>
-      <w:proofErr w:type="spellEnd"/>
-      <w:r>
-        <w:rPr>
-          <w:lang w:val="en-US"/>
-        </w:rPr>
-        <w:t xml:space="preserve"> </w:t>
-      </w:r>
-      <w:proofErr w:type="spellStart"/>
-      <w:r>
-        <w:rPr>
-          <w:lang w:val="en-US"/>
-        </w:rPr>
-        <w:t>Sprukt</w:t>
-      </w:r>
-      <w:proofErr w:type="spellEnd"/>
-    </w:p>
-    <w:p>
-      <w:pPr>
-        <w:pStyle w:val="Nagwek3"/>
+        <w:t>Federico Goldfryd Sprukt</w:t>
+      </w:r>
+    </w:p>
+    <w:p>
+      <w:pPr>
+        <w:pStyle w:val="Ttulo3"/>
         <w:keepNext w:val="0"/>
         <w:keepLines w:val="0"/>
         <w:jc w:val="center"/>
@@ -108,7 +84,7 @@
     </w:p>
     <w:p>
       <w:pPr>
-        <w:pStyle w:val="Nagwek3"/>
+        <w:pStyle w:val="Ttulo3"/>
         <w:jc w:val="center"/>
       </w:pPr>
       <w:bookmarkStart w:id="4" w:name="_9upsu01chvf9" w:colFirst="0" w:colLast="0"/>
@@ -127,7 +103,7 @@
     </w:p>
     <w:p>
       <w:pPr>
-        <w:pStyle w:val="Nagwek3"/>
+        <w:pStyle w:val="Ttulo3"/>
         <w:jc w:val="center"/>
       </w:pPr>
       <w:bookmarkStart w:id="5" w:name="_k3oaugu7bpcu" w:colFirst="0" w:colLast="0"/>
@@ -141,37 +117,40 @@
         <w:jc w:val="center"/>
       </w:pPr>
       <w:r>
-        <w:t>Upgrade 1 and/or 2 and/or 3</w:t>
-      </w:r>
-    </w:p>
-    <w:p>
-      <w:pPr>
-        <w:pStyle w:val="Nagwek1"/>
+        <w:t>Upgrade 1 and</w:t>
+      </w:r>
+      <w:bookmarkStart w:id="6" w:name="_GoBack"/>
+      <w:bookmarkEnd w:id="6"/>
+      <w:r>
+        <w:t xml:space="preserve"> 2</w:t>
+      </w:r>
+    </w:p>
+    <w:p>
+      <w:pPr>
+        <w:pStyle w:val="Ttulo1"/>
         <w:keepNext w:val="0"/>
         <w:keepLines w:val="0"/>
       </w:pPr>
-      <w:bookmarkStart w:id="6" w:name="_25f6wn1473k2" w:colFirst="0" w:colLast="0"/>
-      <w:bookmarkEnd w:id="6"/>
+      <w:bookmarkStart w:id="7" w:name="_25f6wn1473k2" w:colFirst="0" w:colLast="0"/>
+      <w:bookmarkEnd w:id="7"/>
       <w:r>
         <w:t>Development</w:t>
       </w:r>
     </w:p>
     <w:p>
       <w:pPr>
-        <w:pStyle w:val="Nagwek2"/>
+        <w:pStyle w:val="Ttulo2"/>
         <w:keepNext w:val="0"/>
         <w:keepLines w:val="0"/>
         <w:rPr>
           <w:i/>
         </w:rPr>
       </w:pPr>
-      <w:bookmarkStart w:id="7" w:name="_u8q1naswycmp" w:colFirst="0" w:colLast="0"/>
-      <w:bookmarkEnd w:id="7"/>
-      <w:proofErr w:type="spellStart"/>
+      <w:bookmarkStart w:id="8" w:name="_u8q1naswycmp" w:colFirst="0" w:colLast="0"/>
+      <w:bookmarkEnd w:id="8"/>
       <w:r>
         <w:t>Preprocessing</w:t>
       </w:r>
-      <w:proofErr w:type="spellEnd"/>
     </w:p>
     <w:p>
       <w:r>
@@ -356,15 +335,15 @@
           <w:szCs w:val="26"/>
         </w:rPr>
       </w:pPr>
-      <w:bookmarkStart w:id="8" w:name="_zgvw5h3rblx5" w:colFirst="0" w:colLast="0"/>
-      <w:bookmarkEnd w:id="8"/>
+      <w:bookmarkStart w:id="9" w:name="_zgvw5h3rblx5" w:colFirst="0" w:colLast="0"/>
+      <w:bookmarkEnd w:id="9"/>
       <w:r>
         <w:br w:type="page"/>
       </w:r>
     </w:p>
     <w:p>
       <w:pPr>
-        <w:pStyle w:val="Nagwek2"/>
+        <w:pStyle w:val="Ttulo2"/>
         <w:keepNext w:val="0"/>
         <w:keepLines w:val="0"/>
       </w:pPr>
@@ -390,15 +369,7 @@
         <w:t>U</w:t>
       </w:r>
       <w:r>
-        <w:t xml:space="preserve">nlike RGB, HSV separates </w:t>
-      </w:r>
-      <w:proofErr w:type="spellStart"/>
-      <w:r>
-        <w:t>luma</w:t>
-      </w:r>
-      <w:proofErr w:type="spellEnd"/>
-      <w:r>
-        <w:t>, or the image intensity, from chroma or the colo</w:t>
+        <w:t>nlike RGB, HSV separates luma, or the image intensity, from chroma or the colo</w:t>
       </w:r>
       <w:r>
         <w:t>u</w:t>
@@ -630,15 +601,15 @@
       <w:r>
         <w:t>. Two images with the same entropy, can have a different range of textures, being one more concentrated and one more spread. This information can also be useful.</w:t>
       </w:r>
-      <w:bookmarkStart w:id="9" w:name="_q6h5akwtc7kj" w:colFirst="0" w:colLast="0"/>
-      <w:bookmarkEnd w:id="9"/>
+      <w:bookmarkStart w:id="10" w:name="_q6h5akwtc7kj" w:colFirst="0" w:colLast="0"/>
+      <w:bookmarkEnd w:id="10"/>
       <w:r>
         <w:br w:type="page"/>
       </w:r>
     </w:p>
     <w:p>
       <w:pPr>
-        <w:pStyle w:val="Nagwek2"/>
+        <w:pStyle w:val="Ttulo2"/>
       </w:pPr>
       <w:r>
         <w:lastRenderedPageBreak/>
@@ -856,15 +827,7 @@
         <w:t>P17</w:t>
       </w:r>
       <w:r>
-        <w:t xml:space="preserve"> </w:t>
-      </w:r>
-      <w:proofErr w:type="gramStart"/>
-      <w:r>
-        <w:t>In</w:t>
-      </w:r>
-      <w:proofErr w:type="gramEnd"/>
-      <w:r>
-        <w:t xml:space="preserve"> case K-NN was selected for classification, why do you think the model can only set fixed values of +1 and -1?</w:t>
+        <w:t xml:space="preserve"> In case K-NN was selected for classification, why do you think the model can only set fixed values of +1 and -1?</w:t>
       </w:r>
     </w:p>
     <w:p/>
@@ -901,15 +864,15 @@
           <w:szCs w:val="26"/>
         </w:rPr>
       </w:pPr>
-      <w:bookmarkStart w:id="10" w:name="_14ct8gqslaz7" w:colFirst="0" w:colLast="0"/>
-      <w:bookmarkEnd w:id="10"/>
+      <w:bookmarkStart w:id="11" w:name="_14ct8gqslaz7" w:colFirst="0" w:colLast="0"/>
+      <w:bookmarkEnd w:id="11"/>
       <w:r>
         <w:br w:type="page"/>
       </w:r>
     </w:p>
     <w:p>
       <w:pPr>
-        <w:pStyle w:val="Nagwek2"/>
+        <w:pStyle w:val="Ttulo2"/>
       </w:pPr>
       <w:r>
         <w:lastRenderedPageBreak/>
@@ -929,7 +892,7 @@
     </w:p>
     <w:p>
       <w:pPr>
-        <w:pStyle w:val="Akapitzlist"/>
+        <w:pStyle w:val="Prrafodelista"/>
         <w:numPr>
           <w:ilvl w:val="0"/>
           <w:numId w:val="2"/>
@@ -971,7 +934,7 @@
     </w:p>
     <w:p>
       <w:pPr>
-        <w:pStyle w:val="Akapitzlist"/>
+        <w:pStyle w:val="Prrafodelista"/>
         <w:numPr>
           <w:ilvl w:val="0"/>
           <w:numId w:val="2"/>
@@ -1227,20 +1190,20 @@
     </w:p>
     <w:p>
       <w:pPr>
-        <w:pStyle w:val="Nagwek1"/>
-      </w:pPr>
-      <w:bookmarkStart w:id="11" w:name="_wmu4n6tofezy" w:colFirst="0" w:colLast="0"/>
-      <w:bookmarkEnd w:id="11"/>
+        <w:pStyle w:val="Ttulo1"/>
+      </w:pPr>
+      <w:bookmarkStart w:id="12" w:name="_wmu4n6tofezy" w:colFirst="0" w:colLast="0"/>
+      <w:bookmarkEnd w:id="12"/>
       <w:r>
         <w:br w:type="page"/>
       </w:r>
     </w:p>
     <w:p>
       <w:pPr>
-        <w:pStyle w:val="Nagwek1"/>
-      </w:pPr>
-      <w:bookmarkStart w:id="12" w:name="_1tjlznpm4tru" w:colFirst="0" w:colLast="0"/>
-      <w:bookmarkEnd w:id="12"/>
+        <w:pStyle w:val="Ttulo1"/>
+      </w:pPr>
+      <w:bookmarkStart w:id="13" w:name="_1tjlznpm4tru" w:colFirst="0" w:colLast="0"/>
+      <w:bookmarkEnd w:id="13"/>
       <w:r>
         <w:lastRenderedPageBreak/>
         <w:t>Annex: Preliminary Report</w:t>
@@ -1248,22 +1211,22 @@
     </w:p>
     <w:p>
       <w:pPr>
-        <w:pStyle w:val="Nagwek2"/>
+        <w:pStyle w:val="Ttulo2"/>
         <w:numPr>
           <w:ilvl w:val="0"/>
           <w:numId w:val="1"/>
         </w:numPr>
         <w:contextualSpacing/>
       </w:pPr>
-      <w:bookmarkStart w:id="13" w:name="_7a5gmpyk1gy0" w:colFirst="0" w:colLast="0"/>
-      <w:bookmarkEnd w:id="13"/>
+      <w:bookmarkStart w:id="14" w:name="_7a5gmpyk1gy0" w:colFirst="0" w:colLast="0"/>
+      <w:bookmarkEnd w:id="14"/>
       <w:r>
         <w:t>Introduction</w:t>
       </w:r>
     </w:p>
     <w:p>
       <w:pPr>
-        <w:pStyle w:val="NormalnyWeb"/>
+        <w:pStyle w:val="NormalWeb"/>
         <w:shd w:val="clear" w:color="auto" w:fill="FFFFFF"/>
         <w:rPr>
           <w:lang w:val="en-US"/>
@@ -1296,7 +1259,7 @@
     </w:p>
     <w:p>
       <w:pPr>
-        <w:pStyle w:val="NormalnyWeb"/>
+        <w:pStyle w:val="NormalWeb"/>
         <w:shd w:val="clear" w:color="auto" w:fill="FFFFFF"/>
         <w:rPr>
           <w:lang w:val="en-US"/>
@@ -1311,15 +1274,15 @@
     </w:p>
     <w:p>
       <w:pPr>
-        <w:pStyle w:val="Nagwek2"/>
+        <w:pStyle w:val="Ttulo2"/>
         <w:numPr>
           <w:ilvl w:val="0"/>
           <w:numId w:val="1"/>
         </w:numPr>
         <w:contextualSpacing/>
       </w:pPr>
-      <w:bookmarkStart w:id="14" w:name="_die32zlmy7ip" w:colFirst="0" w:colLast="0"/>
-      <w:bookmarkEnd w:id="14"/>
+      <w:bookmarkStart w:id="15" w:name="_die32zlmy7ip" w:colFirst="0" w:colLast="0"/>
+      <w:bookmarkEnd w:id="15"/>
       <w:r>
         <w:t>Technical Solution</w:t>
       </w:r>
@@ -1339,7 +1302,7 @@
     </w:p>
     <w:p>
       <w:pPr>
-        <w:pStyle w:val="Akapitzlist"/>
+        <w:pStyle w:val="Prrafodelista"/>
         <w:numPr>
           <w:ilvl w:val="0"/>
           <w:numId w:val="2"/>
@@ -1370,13 +1333,13 @@
     </w:p>
     <w:p>
       <w:pPr>
-        <w:pStyle w:val="Akapitzlist"/>
+        <w:pStyle w:val="Prrafodelista"/>
         <w:jc w:val="left"/>
       </w:pPr>
     </w:p>
     <w:p>
       <w:pPr>
-        <w:pStyle w:val="Akapitzlist"/>
+        <w:pStyle w:val="Prrafodelista"/>
         <w:numPr>
           <w:ilvl w:val="0"/>
           <w:numId w:val="2"/>
@@ -1414,20 +1377,12 @@
         <w:t>Otsu</w:t>
       </w:r>
       <w:r>
-        <w:t xml:space="preserve"> threshold is calculated in order to get the best value for splitting an image in two well defined classes given the grayscale distribution histogram. This way, we can extract the object from the background </w:t>
-      </w:r>
-      <w:proofErr w:type="spellStart"/>
-      <w:r>
-        <w:t>imbanarizing</w:t>
-      </w:r>
-      <w:proofErr w:type="spellEnd"/>
-      <w:r>
-        <w:t xml:space="preserve"> the image to get one in white and the other in black, with the lowest noise possible.</w:t>
-      </w:r>
-    </w:p>
-    <w:p>
-      <w:pPr>
-        <w:pStyle w:val="Akapitzlist"/>
+        <w:t xml:space="preserve"> threshold is calculated in order to get the best value for splitting an image in two well defined classes given the grayscale distribution histogram. This way, we can extract the object from the background imbanarizing the image to get one in white and the other in black, with the lowest noise possible.</w:t>
+      </w:r>
+    </w:p>
+    <w:p>
+      <w:pPr>
+        <w:pStyle w:val="Prrafodelista"/>
       </w:pPr>
       <w:r>
         <w:t xml:space="preserve">Since it is impossible not to get noise, later we apply the open and close operators to </w:t>
@@ -1445,7 +1400,7 @@
     <w:p/>
     <w:p>
       <w:pPr>
-        <w:pStyle w:val="Akapitzlist"/>
+        <w:pStyle w:val="Prrafodelista"/>
         <w:numPr>
           <w:ilvl w:val="0"/>
           <w:numId w:val="2"/>
@@ -1473,7 +1428,7 @@
     </w:p>
     <w:p>
       <w:pPr>
-        <w:pStyle w:val="Akapitzlist"/>
+        <w:pStyle w:val="Prrafodelista"/>
         <w:jc w:val="left"/>
         <w:rPr>
           <w:b/>
@@ -1482,7 +1437,7 @@
     </w:p>
     <w:p>
       <w:pPr>
-        <w:pStyle w:val="Akapitzlist"/>
+        <w:pStyle w:val="Prrafodelista"/>
         <w:numPr>
           <w:ilvl w:val="1"/>
           <w:numId w:val="2"/>
@@ -1516,7 +1471,7 @@
     </w:p>
     <w:p>
       <w:pPr>
-        <w:pStyle w:val="Akapitzlist"/>
+        <w:pStyle w:val="Prrafodelista"/>
         <w:numPr>
           <w:ilvl w:val="1"/>
           <w:numId w:val="2"/>
@@ -1535,7 +1490,7 @@
     </w:p>
     <w:p>
       <w:pPr>
-        <w:pStyle w:val="Akapitzlist"/>
+        <w:pStyle w:val="Prrafodelista"/>
         <w:ind w:left="1440"/>
         <w:jc w:val="left"/>
       </w:pPr>
@@ -1548,14 +1503,14 @@
     </w:p>
     <w:p>
       <w:pPr>
-        <w:pStyle w:val="Akapitzlist"/>
+        <w:pStyle w:val="Prrafodelista"/>
         <w:ind w:left="1440"/>
         <w:jc w:val="left"/>
       </w:pPr>
     </w:p>
     <w:p>
       <w:pPr>
-        <w:pStyle w:val="Akapitzlist"/>
+        <w:pStyle w:val="Prrafodelista"/>
         <w:numPr>
           <w:ilvl w:val="1"/>
           <w:numId w:val="2"/>
@@ -1574,7 +1529,7 @@
     </w:p>
     <w:p>
       <w:pPr>
-        <w:pStyle w:val="Akapitzlist"/>
+        <w:pStyle w:val="Prrafodelista"/>
         <w:ind w:left="1440"/>
         <w:jc w:val="left"/>
       </w:pPr>
@@ -1604,13 +1559,13 @@
     </w:p>
     <w:p>
       <w:pPr>
-        <w:pStyle w:val="Akapitzlist"/>
+        <w:pStyle w:val="Prrafodelista"/>
         <w:jc w:val="left"/>
       </w:pPr>
     </w:p>
     <w:p>
       <w:pPr>
-        <w:pStyle w:val="Akapitzlist"/>
+        <w:pStyle w:val="Prrafodelista"/>
         <w:numPr>
           <w:ilvl w:val="0"/>
           <w:numId w:val="2"/>
@@ -1635,13 +1590,13 @@
     </w:p>
     <w:p>
       <w:pPr>
-        <w:pStyle w:val="Akapitzlist"/>
+        <w:pStyle w:val="Prrafodelista"/>
         <w:jc w:val="left"/>
       </w:pPr>
     </w:p>
     <w:p>
       <w:pPr>
-        <w:pStyle w:val="Akapitzlist"/>
+        <w:pStyle w:val="Prrafodelista"/>
         <w:numPr>
           <w:ilvl w:val="0"/>
           <w:numId w:val="2"/>
@@ -1678,7 +1633,7 @@
     </w:p>
     <w:p>
       <w:pPr>
-        <w:pStyle w:val="Akapitzlist"/>
+        <w:pStyle w:val="Prrafodelista"/>
         <w:jc w:val="left"/>
       </w:pPr>
       <w:r>
@@ -1687,7 +1642,7 @@
     </w:p>
     <w:p>
       <w:pPr>
-        <w:pStyle w:val="Akapitzlist"/>
+        <w:pStyle w:val="Prrafodelista"/>
         <w:jc w:val="left"/>
       </w:pPr>
       <w:r>
@@ -1696,13 +1651,13 @@
     </w:p>
     <w:p>
       <w:pPr>
-        <w:pStyle w:val="Akapitzlist"/>
+        <w:pStyle w:val="Prrafodelista"/>
         <w:jc w:val="left"/>
       </w:pPr>
     </w:p>
     <w:p>
       <w:pPr>
-        <w:pStyle w:val="Akapitzlist"/>
+        <w:pStyle w:val="Prrafodelista"/>
         <w:numPr>
           <w:ilvl w:val="0"/>
           <w:numId w:val="2"/>
@@ -1772,7 +1727,7 @@
     </w:p>
     <w:p>
       <w:pPr>
-        <w:pStyle w:val="Akapitzlist"/>
+        <w:pStyle w:val="Prrafodelista"/>
         <w:jc w:val="left"/>
       </w:pPr>
       <w:r>
@@ -1781,7 +1736,7 @@
     </w:p>
     <w:p>
       <w:pPr>
-        <w:pStyle w:val="Akapitzlist"/>
+        <w:pStyle w:val="Prrafodelista"/>
         <w:jc w:val="left"/>
       </w:pPr>
       <w:r>
@@ -1913,13 +1868,13 @@
     </w:p>
     <w:p>
       <w:pPr>
-        <w:pStyle w:val="Akapitzlist"/>
+        <w:pStyle w:val="Prrafodelista"/>
         <w:jc w:val="left"/>
       </w:pPr>
     </w:p>
     <w:p>
       <w:pPr>
-        <w:pStyle w:val="Akapitzlist"/>
+        <w:pStyle w:val="Prrafodelista"/>
         <w:jc w:val="left"/>
       </w:pPr>
       <w:r>
@@ -1937,15 +1892,15 @@
     </w:p>
     <w:p>
       <w:pPr>
-        <w:pStyle w:val="Nagwek2"/>
+        <w:pStyle w:val="Ttulo2"/>
         <w:numPr>
           <w:ilvl w:val="0"/>
           <w:numId w:val="1"/>
         </w:numPr>
         <w:contextualSpacing/>
       </w:pPr>
-      <w:bookmarkStart w:id="15" w:name="_m8389u6teehu" w:colFirst="0" w:colLast="0"/>
-      <w:bookmarkEnd w:id="15"/>
+      <w:bookmarkStart w:id="16" w:name="_m8389u6teehu" w:colFirst="0" w:colLast="0"/>
+      <w:bookmarkEnd w:id="16"/>
       <w:r>
         <w:lastRenderedPageBreak/>
         <w:t>Performance</w:t>
@@ -1953,21 +1908,133 @@
     </w:p>
     <w:p>
       <w:r>
-        <w:t>After several</w:t>
-      </w:r>
-      <w:r>
-        <w:t xml:space="preserve"> executions</w:t>
-      </w:r>
-    </w:p>
+        <w:t>To measure the performance, we can make use of three different values</w:t>
+      </w:r>
+      <w:r>
+        <w:t xml:space="preserve">: </w:t>
+      </w:r>
+    </w:p>
+    <w:p>
+      <w:pPr>
+        <w:pStyle w:val="Prrafodelista"/>
+        <w:numPr>
+          <w:ilvl w:val="0"/>
+          <w:numId w:val="2"/>
+        </w:numPr>
+      </w:pPr>
+      <m:oMath>
+        <m:sSub>
+          <m:sSubPr>
+            <m:ctrlPr>
+              <w:rPr>
+                <w:rFonts w:ascii="Cambria Math" w:hAnsi="Cambria Math"/>
+                <w:i/>
+              </w:rPr>
+            </m:ctrlPr>
+          </m:sSubPr>
+          <m:e>
+            <m:r>
+              <w:rPr>
+                <w:rFonts w:ascii="Cambria Math" w:hAnsi="Cambria Math"/>
+              </w:rPr>
+              <m:t>p</m:t>
+            </m:r>
+          </m:e>
+          <m:sub>
+            <m:r>
+              <w:rPr>
+                <w:rFonts w:ascii="Cambria Math" w:hAnsi="Cambria Math"/>
+              </w:rPr>
+              <m:t>D</m:t>
+            </m:r>
+          </m:sub>
+        </m:sSub>
+      </m:oMath>
+      <w:r>
+        <w:t>. Probability of detection. Chance of a spaceship of our class to be detected.</w:t>
+      </w:r>
+    </w:p>
+    <w:p>
+      <w:pPr>
+        <w:pStyle w:val="Prrafodelista"/>
+        <w:numPr>
+          <w:ilvl w:val="0"/>
+          <w:numId w:val="2"/>
+        </w:numPr>
+      </w:pPr>
+      <m:oMath>
+        <m:sSub>
+          <m:sSubPr>
+            <m:ctrlPr>
+              <w:rPr>
+                <w:rFonts w:ascii="Cambria Math" w:hAnsi="Cambria Math"/>
+                <w:i/>
+              </w:rPr>
+            </m:ctrlPr>
+          </m:sSubPr>
+          <m:e>
+            <m:r>
+              <w:rPr>
+                <w:rFonts w:ascii="Cambria Math" w:hAnsi="Cambria Math"/>
+              </w:rPr>
+              <m:t>p</m:t>
+            </m:r>
+          </m:e>
+          <m:sub>
+            <m:r>
+              <w:rPr>
+                <w:rFonts w:ascii="Cambria Math" w:hAnsi="Cambria Math"/>
+              </w:rPr>
+              <m:t>FA</m:t>
+            </m:r>
+          </m:sub>
+        </m:sSub>
+      </m:oMath>
+      <w:r>
+        <w:t>. Probability of false alarm. Chance of a spaceship out of our class to get a positive label.</w:t>
+      </w:r>
+    </w:p>
+    <w:p>
+      <w:pPr>
+        <w:pStyle w:val="Prrafodelista"/>
+        <w:numPr>
+          <w:ilvl w:val="0"/>
+          <w:numId w:val="2"/>
+        </w:numPr>
+      </w:pPr>
+      <m:oMath>
+        <m:r>
+          <w:rPr>
+            <w:rFonts w:ascii="Cambria Math" w:hAnsi="Cambria Math"/>
+          </w:rPr>
+          <m:t>AUC</m:t>
+        </m:r>
+      </m:oMath>
+      <w:r>
+        <w:t>. Area Under the Curve. This is the probability of having a right detection, either positive or negative.</w:t>
+      </w:r>
+    </w:p>
+    <w:p/>
+    <w:p>
+      <w:r>
+        <w:t>We run the program for ten times, measuring the values to get an idea of how good the implementation was behaving. Those are the results:</w:t>
+      </w:r>
+    </w:p>
+    <w:p/>
+    <w:bookmarkStart w:id="17" w:name="_MON_1605722670"/>
+    <w:bookmarkEnd w:id="17"/>
     <w:p>
       <w:pPr>
         <w:jc w:val="center"/>
-      </w:pPr>
-      <w:r>
         <w:rPr>
           <w:noProof/>
         </w:rPr>
-        <w:object w:dxaOrig="3975" w:dyaOrig="3480" w14:anchorId="4C66DD0A">
+      </w:pPr>
+      <w:r>
+        <w:rPr>
+          <w:noProof/>
+        </w:rPr>
+        <w:object w:dxaOrig="3960" w:dyaOrig="3300" w14:anchorId="3E4292FE">
           <v:shapetype id="_x0000_t75" coordsize="21600,21600" o:spt="75" o:preferrelative="t" path="m@4@5l@4@11@9@11@9@5xe" filled="f" stroked="f">
             <v:stroke joinstyle="miter"/>
             <v:formulas>
@@ -1987,25 +2054,131 @@
             <v:path o:extrusionok="f" gradientshapeok="t" o:connecttype="rect"/>
             <o:lock v:ext="edit" aspectratio="t"/>
           </v:shapetype>
-          <v:shape id="_x0000_i1030" type="#_x0000_t75" alt="" style="width:198.75pt;height:174pt" o:ole="">
+          <v:shape id="_x0000_i1026" type="#_x0000_t75" alt="" style="width:198.4pt;height:164.7pt;mso-width-percent:0;mso-height-percent:0;mso-width-percent:0;mso-height-percent:0" o:ole="">
             <v:imagedata r:id="rId7" o:title=""/>
           </v:shape>
-          <o:OLEObject Type="Embed" ProgID="Excel.Sheet.12" ShapeID="_x0000_i1030" DrawAspect="Content" ObjectID="_1605702422" r:id="rId8"/>
+          <o:OLEObject Type="Embed" ProgID="Excel.Sheet.12" ShapeID="_x0000_i1026" DrawAspect="Content" ObjectID="_1605796911" r:id="rId8"/>
         </w:object>
       </w:r>
     </w:p>
-    <w:p/>
-    <w:p>
-      <w:pPr>
-        <w:pStyle w:val="Nagwek2"/>
+    <w:p>
+      <w:pPr>
+        <w:jc w:val="center"/>
+      </w:pPr>
+    </w:p>
+    <w:p>
+      <w:r>
+        <w:t xml:space="preserve">The average value for each one of the parameters were </w:t>
+      </w:r>
+      <m:oMath>
+        <m:sSub>
+          <m:sSubPr>
+            <m:ctrlPr>
+              <w:rPr>
+                <w:rFonts w:ascii="Cambria Math" w:hAnsi="Cambria Math"/>
+                <w:i/>
+              </w:rPr>
+            </m:ctrlPr>
+          </m:sSubPr>
+          <m:e>
+            <m:r>
+              <w:rPr>
+                <w:rFonts w:ascii="Cambria Math" w:hAnsi="Cambria Math"/>
+              </w:rPr>
+              <m:t>p</m:t>
+            </m:r>
+          </m:e>
+          <m:sub>
+            <m:r>
+              <w:rPr>
+                <w:rFonts w:ascii="Cambria Math" w:hAnsi="Cambria Math"/>
+              </w:rPr>
+              <m:t>D</m:t>
+            </m:r>
+          </m:sub>
+        </m:sSub>
+      </m:oMath>
+      <w:r>
+        <w:t xml:space="preserve"> = 0.</w:t>
+      </w:r>
+      <w:r>
+        <w:t>72</w:t>
+      </w:r>
+      <w:r>
+        <w:t xml:space="preserve">, </w:t>
+      </w:r>
+      <m:oMath>
+        <m:sSub>
+          <m:sSubPr>
+            <m:ctrlPr>
+              <w:rPr>
+                <w:rFonts w:ascii="Cambria Math" w:hAnsi="Cambria Math"/>
+                <w:i/>
+              </w:rPr>
+            </m:ctrlPr>
+          </m:sSubPr>
+          <m:e>
+            <m:r>
+              <w:rPr>
+                <w:rFonts w:ascii="Cambria Math" w:hAnsi="Cambria Math"/>
+              </w:rPr>
+              <m:t>p</m:t>
+            </m:r>
+          </m:e>
+          <m:sub>
+            <m:r>
+              <w:rPr>
+                <w:rFonts w:ascii="Cambria Math" w:hAnsi="Cambria Math"/>
+              </w:rPr>
+              <m:t>FA</m:t>
+            </m:r>
+          </m:sub>
+        </m:sSub>
+      </m:oMath>
+      <w:r>
+        <w:t xml:space="preserve"> = 0</w:t>
+      </w:r>
+      <w:r>
+        <w:t>.08</w:t>
+      </w:r>
+      <w:r>
+        <w:t xml:space="preserve"> and </w:t>
+      </w:r>
+      <m:oMath>
+        <m:r>
+          <w:rPr>
+            <w:rFonts w:ascii="Cambria Math" w:hAnsi="Cambria Math"/>
+          </w:rPr>
+          <m:t>AUC</m:t>
+        </m:r>
+      </m:oMath>
+      <w:r>
+        <w:t xml:space="preserve"> = 0.8</w:t>
+      </w:r>
+      <w:r>
+        <w:t>2</w:t>
+      </w:r>
+      <w:r>
+        <w:t>.</w:t>
+      </w:r>
+      <w:r>
+        <w:t xml:space="preserve"> Those values are really good give the limited dataset used for training</w:t>
+      </w:r>
+      <w:r>
+        <w:t>, so we could say our model was working well.</w:t>
+      </w:r>
+    </w:p>
+    <w:p>
+      <w:pPr>
+        <w:pStyle w:val="Ttulo2"/>
         <w:numPr>
           <w:ilvl w:val="0"/>
           <w:numId w:val="1"/>
         </w:numPr>
         <w:contextualSpacing/>
       </w:pPr>
-      <w:bookmarkStart w:id="16" w:name="_k0kza8ce300p" w:colFirst="0" w:colLast="0"/>
-      <w:bookmarkEnd w:id="16"/>
+      <w:bookmarkStart w:id="18" w:name="_k0kza8ce300p" w:colFirst="0" w:colLast="0"/>
+      <w:bookmarkEnd w:id="18"/>
       <w:r>
         <w:t xml:space="preserve">Conclusions </w:t>
       </w:r>
@@ -2016,21 +2189,152 @@
         <w:t xml:space="preserve"> lines of work</w:t>
       </w:r>
     </w:p>
+    <w:p/>
     <w:p>
       <w:pPr>
         <w:rPr>
           <w:lang w:val="en-US"/>
         </w:rPr>
       </w:pPr>
-    </w:p>
-    <w:p>
-      <w:r>
+      <w:r>
+        <w:rPr>
+          <w:lang w:val="en-US"/>
+        </w:rPr>
+        <w:t>By developing this project, we have got a hands-on impression of how image recognition works.</w:t>
+      </w:r>
+      <w:r>
+        <w:rPr>
+          <w:lang w:val="en-US"/>
+        </w:rPr>
+        <w:t xml:space="preserve"> It has been really interesting to understand some of the mechanisms that are used in order to classify images.</w:t>
+      </w:r>
+    </w:p>
+    <w:p>
+      <w:pPr>
+        <w:rPr>
+          <w:lang w:val="en-US"/>
+        </w:rPr>
+      </w:pPr>
+    </w:p>
+    <w:p>
+      <w:pPr>
+        <w:rPr>
+          <w:lang w:val="en-US"/>
+        </w:rPr>
+      </w:pPr>
+      <w:r>
+        <w:rPr>
+          <w:lang w:val="en-US"/>
+        </w:rPr>
+        <w:t>Given that the model was a really basic one, there are several ways to improve it. The main one would be applying data augmentation to improve the variety in the database. Apart of that, it would be interesting to join 4 different models trained to detect each one of the categories in order to have a system than can tag each one of the space ships into one class.</w:t>
+      </w:r>
+    </w:p>
+    <w:p>
+      <w:pPr>
+        <w:rPr>
+          <w:lang w:val="en-US"/>
+        </w:rPr>
+      </w:pPr>
+      <w:r>
+        <w:rPr>
+          <w:lang w:val="en-US"/>
+        </w:rPr>
+        <w:br w:type="page"/>
+      </w:r>
+    </w:p>
+    <w:p>
+      <w:pPr>
+        <w:pStyle w:val="Ttulo2"/>
+        <w:numPr>
+          <w:ilvl w:val="0"/>
+          <w:numId w:val="1"/>
+        </w:numPr>
+        <w:contextualSpacing/>
+      </w:pPr>
+      <w:r>
+        <w:lastRenderedPageBreak/>
+        <w:t>Model Improvements</w:t>
+      </w:r>
+    </w:p>
+    <w:p/>
+    <w:p>
+      <w:pPr>
+        <w:jc w:val="left"/>
+        <w:rPr>
+          <w:noProof/>
+        </w:rPr>
+      </w:pPr>
+      <w:r>
+        <w:rPr>
+          <w:noProof/>
+        </w:rPr>
         <w:t>We decided to make some improvements in our system by adding 3 more features described in question 11 (entropy of colour, perimeter, entropy of texture). We implemented those features as follows:</w:t>
       </w:r>
     </w:p>
     <w:p>
       <w:r>
         <w:tab/>
+      </w:r>
+    </w:p>
+    <w:p>
+      <w:pPr>
+        <w:pStyle w:val="Prrafodelista"/>
+        <w:numPr>
+          <w:ilvl w:val="0"/>
+          <w:numId w:val="2"/>
+        </w:numPr>
+        <w:autoSpaceDE w:val="0"/>
+        <w:autoSpaceDN w:val="0"/>
+        <w:adjustRightInd w:val="0"/>
+        <w:spacing w:line="240" w:lineRule="auto"/>
+        <w:jc w:val="left"/>
+        <w:rPr>
+          <w:color w:val="000000"/>
+          <w:sz w:val="20"/>
+          <w:szCs w:val="20"/>
+          <w:lang w:val="en-US"/>
+        </w:rPr>
+      </w:pPr>
+      <w:r>
+        <w:t xml:space="preserve">Entopy of colour: </w:t>
+      </w:r>
+      <w:r>
+        <w:rPr>
+          <w:rFonts w:ascii="Courier New" w:hAnsi="Courier New" w:cs="Courier New"/>
+          <w:color w:val="000000"/>
+          <w:sz w:val="20"/>
+          <w:szCs w:val="20"/>
+          <w:lang w:val="en-US"/>
+        </w:rPr>
+        <w:t xml:space="preserve">entropy(relevant_pixels) </w:t>
+      </w:r>
+      <w:r>
+        <w:rPr>
+          <w:color w:val="000000"/>
+          <w:sz w:val="20"/>
+          <w:szCs w:val="20"/>
+          <w:lang w:val="en-US"/>
+        </w:rPr>
+        <w:t xml:space="preserve">where </w:t>
+      </w:r>
+      <w:r>
+        <w:rPr>
+          <w:rFonts w:ascii="Courier New" w:hAnsi="Courier New" w:cs="Courier New"/>
+          <w:color w:val="000000"/>
+          <w:sz w:val="20"/>
+          <w:szCs w:val="20"/>
+          <w:lang w:val="en-US"/>
+        </w:rPr>
+        <w:t>relevant_pixels</w:t>
+      </w:r>
+      <w:r>
+        <w:rPr>
+          <w:color w:val="000000"/>
+          <w:sz w:val="20"/>
+          <w:szCs w:val="20"/>
+          <w:lang w:val="en-US"/>
+        </w:rPr>
+        <w:t xml:space="preserve"> are just the pixels of our object</w:t>
       </w:r>
     </w:p>
     <w:p>
@@ -2042,21 +2346,24 @@
         <w:ind w:left="360"/>
         <w:jc w:val="left"/>
         <w:rPr>
-          <w:color w:val="000000"/>
-          <w:sz w:val="20"/>
-          <w:szCs w:val="20"/>
+          <w:sz w:val="24"/>
+          <w:szCs w:val="24"/>
           <w:lang w:val="en-US"/>
         </w:rPr>
       </w:pPr>
-      <w:proofErr w:type="spellStart"/>
-      <w:r>
-        <w:t>Entopy</w:t>
-      </w:r>
-      <w:proofErr w:type="spellEnd"/>
-      <w:r>
-        <w:t xml:space="preserve"> of colour: </w:t>
-      </w:r>
-      <w:r>
+    </w:p>
+    <w:p>
+      <w:pPr>
+        <w:pStyle w:val="Prrafodelista"/>
+        <w:numPr>
+          <w:ilvl w:val="0"/>
+          <w:numId w:val="2"/>
+        </w:numPr>
+        <w:autoSpaceDE w:val="0"/>
+        <w:autoSpaceDN w:val="0"/>
+        <w:adjustRightInd w:val="0"/>
+        <w:spacing w:line="240" w:lineRule="auto"/>
+        <w:jc w:val="left"/>
         <w:rPr>
           <w:rFonts w:ascii="Courier New" w:hAnsi="Courier New" w:cs="Courier New"/>
           <w:color w:val="000000"/>
@@ -2064,9 +2371,15 @@
           <w:szCs w:val="20"/>
           <w:lang w:val="en-US"/>
         </w:rPr>
-        <w:t>entropy(</w:t>
-      </w:r>
-      <w:proofErr w:type="spellStart"/>
+      </w:pPr>
+      <w:r>
+        <w:rPr>
+          <w:sz w:val="24"/>
+          <w:szCs w:val="24"/>
+          <w:lang w:val="en-US"/>
+        </w:rPr>
+        <w:t xml:space="preserve">Perimeter: </w:t>
+      </w:r>
       <w:r>
         <w:rPr>
           <w:rFonts w:ascii="Courier New" w:hAnsi="Courier New" w:cs="Courier New"/>
@@ -2075,10 +2388,36 @@
           <w:szCs w:val="20"/>
           <w:lang w:val="en-US"/>
         </w:rPr>
-        <w:t>relevant_pixels</w:t>
-      </w:r>
-      <w:proofErr w:type="spellEnd"/>
-      <w:r>
+        <w:t>perimeter/box_perimeter</w:t>
+      </w:r>
+    </w:p>
+    <w:p>
+      <w:pPr>
+        <w:autoSpaceDE w:val="0"/>
+        <w:autoSpaceDN w:val="0"/>
+        <w:adjustRightInd w:val="0"/>
+        <w:spacing w:line="240" w:lineRule="auto"/>
+        <w:ind w:firstLine="360"/>
+        <w:jc w:val="left"/>
+        <w:rPr>
+          <w:sz w:val="24"/>
+          <w:szCs w:val="24"/>
+          <w:lang w:val="en-US"/>
+        </w:rPr>
+      </w:pPr>
+    </w:p>
+    <w:p>
+      <w:pPr>
+        <w:pStyle w:val="Prrafodelista"/>
+        <w:numPr>
+          <w:ilvl w:val="0"/>
+          <w:numId w:val="2"/>
+        </w:numPr>
+        <w:autoSpaceDE w:val="0"/>
+        <w:autoSpaceDN w:val="0"/>
+        <w:adjustRightInd w:val="0"/>
+        <w:spacing w:line="240" w:lineRule="auto"/>
+        <w:jc w:val="left"/>
         <w:rPr>
           <w:rFonts w:ascii="Courier New" w:hAnsi="Courier New" w:cs="Courier New"/>
           <w:color w:val="000000"/>
@@ -2086,7 +2425,14 @@
           <w:szCs w:val="20"/>
           <w:lang w:val="en-US"/>
         </w:rPr>
-        <w:t>)</w:t>
+      </w:pPr>
+      <w:r>
+        <w:rPr>
+          <w:sz w:val="24"/>
+          <w:szCs w:val="24"/>
+          <w:lang w:val="en-US"/>
+        </w:rPr>
+        <w:t xml:space="preserve">Entropy of texture: </w:t>
       </w:r>
       <w:r>
         <w:rPr>
@@ -2096,37 +2442,7 @@
           <w:szCs w:val="20"/>
           <w:lang w:val="en-US"/>
         </w:rPr>
-        <w:t xml:space="preserve"> </w:t>
-      </w:r>
-      <w:r>
-        <w:rPr>
-          <w:color w:val="000000"/>
-          <w:sz w:val="20"/>
-          <w:szCs w:val="20"/>
-          <w:lang w:val="en-US"/>
-        </w:rPr>
-        <w:t xml:space="preserve">where </w:t>
-      </w:r>
-      <w:proofErr w:type="spellStart"/>
-      <w:r>
-        <w:rPr>
-          <w:rFonts w:ascii="Courier New" w:hAnsi="Courier New" w:cs="Courier New"/>
-          <w:color w:val="000000"/>
-          <w:sz w:val="20"/>
-          <w:szCs w:val="20"/>
-          <w:lang w:val="en-US"/>
-        </w:rPr>
-        <w:t>relevant_pixels</w:t>
-      </w:r>
-      <w:proofErr w:type="spellEnd"/>
-      <w:r>
-        <w:rPr>
-          <w:color w:val="000000"/>
-          <w:sz w:val="20"/>
-          <w:szCs w:val="20"/>
-          <w:lang w:val="en-US"/>
-        </w:rPr>
-        <w:t xml:space="preserve"> are just the pixels of our object</w:t>
+        <w:t xml:space="preserve">entropy(entropyfilt(relevant_pixels)) </w:t>
       </w:r>
     </w:p>
     <w:p>
@@ -2143,15 +2459,16 @@
           <w:lang w:val="en-US"/>
         </w:rPr>
       </w:pPr>
-    </w:p>
-    <w:p>
-      <w:pPr>
-        <w:autoSpaceDE w:val="0"/>
-        <w:autoSpaceDN w:val="0"/>
-        <w:adjustRightInd w:val="0"/>
-        <w:spacing w:line="240" w:lineRule="auto"/>
-        <w:ind w:firstLine="360"/>
-        <w:jc w:val="left"/>
+      <w:r>
+        <w:rPr>
+          <w:color w:val="000000"/>
+          <w:sz w:val="20"/>
+          <w:szCs w:val="20"/>
+          <w:lang w:val="en-US"/>
+        </w:rPr>
+        <w:t xml:space="preserve">where </w:t>
+      </w:r>
+      <w:r>
         <w:rPr>
           <w:rFonts w:ascii="Courier New" w:hAnsi="Courier New" w:cs="Courier New"/>
           <w:color w:val="000000"/>
@@ -2159,177 +2476,8 @@
           <w:szCs w:val="20"/>
           <w:lang w:val="en-US"/>
         </w:rPr>
-      </w:pPr>
-      <w:r>
-        <w:rPr>
-          <w:sz w:val="24"/>
-          <w:szCs w:val="24"/>
-          <w:lang w:val="en-US"/>
-        </w:rPr>
-        <w:t xml:space="preserve">Perimeter: </w:t>
-      </w:r>
-      <w:r>
-        <w:rPr>
-          <w:rFonts w:ascii="Courier New" w:hAnsi="Courier New" w:cs="Courier New"/>
-          <w:color w:val="000000"/>
-          <w:sz w:val="20"/>
-          <w:szCs w:val="20"/>
-          <w:lang w:val="en-US"/>
-        </w:rPr>
-        <w:t>perimeter/</w:t>
-      </w:r>
-      <w:proofErr w:type="spellStart"/>
-      <w:r>
-        <w:rPr>
-          <w:rFonts w:ascii="Courier New" w:hAnsi="Courier New" w:cs="Courier New"/>
-          <w:color w:val="000000"/>
-          <w:sz w:val="20"/>
-          <w:szCs w:val="20"/>
-          <w:lang w:val="en-US"/>
-        </w:rPr>
-        <w:t>box_perimeter</w:t>
-      </w:r>
-      <w:proofErr w:type="spellEnd"/>
-    </w:p>
-    <w:p>
-      <w:pPr>
-        <w:autoSpaceDE w:val="0"/>
-        <w:autoSpaceDN w:val="0"/>
-        <w:adjustRightInd w:val="0"/>
-        <w:spacing w:line="240" w:lineRule="auto"/>
-        <w:ind w:firstLine="360"/>
-        <w:jc w:val="left"/>
-        <w:rPr>
-          <w:sz w:val="24"/>
-          <w:szCs w:val="24"/>
-          <w:lang w:val="en-US"/>
-        </w:rPr>
-      </w:pPr>
-    </w:p>
-    <w:p>
-      <w:pPr>
-        <w:autoSpaceDE w:val="0"/>
-        <w:autoSpaceDN w:val="0"/>
-        <w:adjustRightInd w:val="0"/>
-        <w:spacing w:line="240" w:lineRule="auto"/>
-        <w:ind w:left="360"/>
-        <w:jc w:val="left"/>
-        <w:rPr>
-          <w:rFonts w:ascii="Courier New" w:hAnsi="Courier New" w:cs="Courier New"/>
-          <w:color w:val="000000"/>
-          <w:sz w:val="20"/>
-          <w:szCs w:val="20"/>
-          <w:lang w:val="en-US"/>
-        </w:rPr>
-      </w:pPr>
-      <w:r>
-        <w:rPr>
-          <w:sz w:val="24"/>
-          <w:szCs w:val="24"/>
-          <w:lang w:val="en-US"/>
-        </w:rPr>
-        <w:t xml:space="preserve">Entropy of texture: </w:t>
-      </w:r>
-      <w:r>
-        <w:rPr>
-          <w:rFonts w:ascii="Courier New" w:hAnsi="Courier New" w:cs="Courier New"/>
-          <w:color w:val="000000"/>
-          <w:sz w:val="20"/>
-          <w:szCs w:val="20"/>
-          <w:lang w:val="en-US"/>
-        </w:rPr>
-        <w:t>entropy(</w:t>
-      </w:r>
-      <w:proofErr w:type="spellStart"/>
-      <w:r>
-        <w:rPr>
-          <w:rFonts w:ascii="Courier New" w:hAnsi="Courier New" w:cs="Courier New"/>
-          <w:color w:val="000000"/>
-          <w:sz w:val="20"/>
-          <w:szCs w:val="20"/>
-          <w:lang w:val="en-US"/>
-        </w:rPr>
-        <w:t>entropyfilt</w:t>
-      </w:r>
-      <w:proofErr w:type="spellEnd"/>
-      <w:r>
-        <w:rPr>
-          <w:rFonts w:ascii="Courier New" w:hAnsi="Courier New" w:cs="Courier New"/>
-          <w:color w:val="000000"/>
-          <w:sz w:val="20"/>
-          <w:szCs w:val="20"/>
-          <w:lang w:val="en-US"/>
-        </w:rPr>
-        <w:t>(</w:t>
-      </w:r>
-      <w:proofErr w:type="spellStart"/>
-      <w:r>
-        <w:rPr>
-          <w:rFonts w:ascii="Courier New" w:hAnsi="Courier New" w:cs="Courier New"/>
-          <w:color w:val="000000"/>
-          <w:sz w:val="20"/>
-          <w:szCs w:val="20"/>
-          <w:lang w:val="en-US"/>
-        </w:rPr>
         <w:t>relevant_pixels</w:t>
       </w:r>
-      <w:proofErr w:type="spellEnd"/>
-      <w:r>
-        <w:rPr>
-          <w:rFonts w:ascii="Courier New" w:hAnsi="Courier New" w:cs="Courier New"/>
-          <w:color w:val="000000"/>
-          <w:sz w:val="20"/>
-          <w:szCs w:val="20"/>
-          <w:lang w:val="en-US"/>
-        </w:rPr>
-        <w:t>))</w:t>
-      </w:r>
-      <w:r>
-        <w:rPr>
-          <w:rFonts w:ascii="Courier New" w:hAnsi="Courier New" w:cs="Courier New"/>
-          <w:color w:val="000000"/>
-          <w:sz w:val="20"/>
-          <w:szCs w:val="20"/>
-          <w:lang w:val="en-US"/>
-        </w:rPr>
-        <w:t xml:space="preserve"> </w:t>
-      </w:r>
-    </w:p>
-    <w:p>
-      <w:pPr>
-        <w:autoSpaceDE w:val="0"/>
-        <w:autoSpaceDN w:val="0"/>
-        <w:adjustRightInd w:val="0"/>
-        <w:spacing w:line="240" w:lineRule="auto"/>
-        <w:ind w:left="360"/>
-        <w:jc w:val="left"/>
-        <w:rPr>
-          <w:sz w:val="24"/>
-          <w:szCs w:val="24"/>
-          <w:lang w:val="en-US"/>
-        </w:rPr>
-      </w:pPr>
-      <w:r>
-        <w:rPr>
-          <w:color w:val="000000"/>
-          <w:sz w:val="20"/>
-          <w:szCs w:val="20"/>
-          <w:lang w:val="en-US"/>
-        </w:rPr>
-        <w:t xml:space="preserve">where </w:t>
-      </w:r>
-      <w:proofErr w:type="spellStart"/>
-      <w:r>
-        <w:rPr>
-          <w:rFonts w:ascii="Courier New" w:hAnsi="Courier New" w:cs="Courier New"/>
-          <w:color w:val="000000"/>
-          <w:sz w:val="20"/>
-          <w:szCs w:val="20"/>
-          <w:lang w:val="en-US"/>
-        </w:rPr>
-        <w:t>relevant_pixels</w:t>
-      </w:r>
-      <w:proofErr w:type="spellEnd"/>
       <w:r>
         <w:rPr>
           <w:color w:val="000000"/>
@@ -2355,84 +2503,50 @@
       </w:pPr>
     </w:p>
     <w:p>
-      <w:pPr>
-        <w:autoSpaceDE w:val="0"/>
-        <w:autoSpaceDN w:val="0"/>
-        <w:adjustRightInd w:val="0"/>
-        <w:spacing w:line="240" w:lineRule="auto"/>
-        <w:jc w:val="left"/>
-        <w:rPr>
-          <w:sz w:val="24"/>
-          <w:szCs w:val="24"/>
-          <w:lang w:val="en-US"/>
-        </w:rPr>
-      </w:pPr>
-      <w:r>
-        <w:rPr>
-          <w:sz w:val="24"/>
-          <w:szCs w:val="24"/>
-          <w:lang w:val="en-US"/>
-        </w:rPr>
+      <w:r>
         <w:t>After adding those extra features our scores are as follows</w:t>
       </w:r>
-    </w:p>
-    <w:bookmarkStart w:id="17" w:name="_MON_1605700418"/>
-    <w:bookmarkEnd w:id="17"/>
-    <w:p>
-      <w:pPr>
-        <w:autoSpaceDE w:val="0"/>
-        <w:autoSpaceDN w:val="0"/>
-        <w:adjustRightInd w:val="0"/>
-        <w:spacing w:line="240" w:lineRule="auto"/>
+      <w:r>
+        <w:t>:</w:t>
+      </w:r>
+    </w:p>
+    <w:p/>
+    <w:bookmarkStart w:id="19" w:name="_MON_1605700418"/>
+    <w:bookmarkEnd w:id="19"/>
+    <w:p>
+      <w:pPr>
         <w:jc w:val="center"/>
-        <w:rPr>
-          <w:sz w:val="24"/>
-          <w:szCs w:val="24"/>
-          <w:lang w:val="en-US"/>
-        </w:rPr>
       </w:pPr>
       <w:r>
         <w:rPr>
           <w:noProof/>
         </w:rPr>
         <w:object w:dxaOrig="3975" w:dyaOrig="3480">
-          <v:shape id="_x0000_i1045" type="#_x0000_t75" alt="" style="width:198.75pt;height:174pt" o:ole="">
+          <v:shape id="_x0000_i1025" type="#_x0000_t75" alt="" style="width:199.15pt;height:173.85pt;mso-width-percent:0;mso-height-percent:0;mso-width-percent:0;mso-height-percent:0" o:ole="">
             <v:imagedata r:id="rId9" o:title=""/>
           </v:shape>
-          <o:OLEObject Type="Embed" ProgID="Excel.Sheet.12" ShapeID="_x0000_i1045" DrawAspect="Content" ObjectID="_1605702423" r:id="rId10"/>
+          <o:OLEObject Type="Embed" ProgID="Excel.Sheet.12" ShapeID="_x0000_i1025" DrawAspect="Content" ObjectID="_1605796912" r:id="rId10"/>
         </w:object>
       </w:r>
     </w:p>
     <w:p>
       <w:pPr>
-        <w:autoSpaceDE w:val="0"/>
-        <w:autoSpaceDN w:val="0"/>
-        <w:adjustRightInd w:val="0"/>
-        <w:spacing w:line="240" w:lineRule="auto"/>
-        <w:ind w:left="360"/>
-        <w:jc w:val="left"/>
-        <w:rPr>
-          <w:rFonts w:ascii="Consolas" w:hAnsi="Consolas"/>
-          <w:lang w:val="en-US"/>
-        </w:rPr>
-      </w:pPr>
-      <w:r>
-        <w:rPr>
-          <w:sz w:val="24"/>
-          <w:szCs w:val="24"/>
-          <w:lang w:val="en-US"/>
-        </w:rPr>
+        <w:jc w:val="center"/>
+      </w:pPr>
+    </w:p>
+    <w:p>
+      <w:r>
         <w:t>Little improvement (if any) means that features, or one of the features, was chosen incorrectly, because it didn’t bring any crucial information and created more complex model with higher dimensionality, hence longer execution time.</w:t>
       </w:r>
     </w:p>
-    <w:p>
-      <w:pPr>
-        <w:rPr>
-          <w:lang w:val="en-US"/>
-        </w:rPr>
-      </w:pPr>
-      <w:bookmarkStart w:id="18" w:name="_GoBack"/>
-      <w:bookmarkEnd w:id="18"/>
+    <w:p/>
+    <w:p>
+      <w:r>
+        <w:t xml:space="preserve">We also applied some data augmentation to our model, using a Python script to double the dataset by rotating, mirroring </w:t>
+      </w:r>
+      <w:r>
+        <w:t>and/or applying noise to the images randomly. This, together with the new features extracted, increased the training of the model a lot, but it also improved the accuracy. After these upgrades, the AUC never went under 0.8, being the average around 0.9.</w:t>
+      </w:r>
     </w:p>
     <w:sectPr>
       <w:footerReference w:type="default" r:id="rId11"/>
@@ -3270,14 +3384,14 @@
     <w:lsdException w:name="Hashtag" w:semiHidden="1" w:unhideWhenUsed="1"/>
     <w:lsdException w:name="Unresolved Mention" w:semiHidden="1" w:unhideWhenUsed="1"/>
   </w:latentStyles>
-  <w:style w:type="paragraph" w:default="1" w:styleId="Normalny">
+  <w:style w:type="paragraph" w:default="1" w:styleId="Normal">
     <w:name w:val="Normal"/>
     <w:qFormat/>
   </w:style>
-  <w:style w:type="paragraph" w:styleId="Nagwek1">
+  <w:style w:type="paragraph" w:styleId="Ttulo1">
     <w:name w:val="heading 1"/>
-    <w:basedOn w:val="Normalny"/>
-    <w:next w:val="Normalny"/>
+    <w:basedOn w:val="Normal"/>
+    <w:next w:val="Normal"/>
     <w:uiPriority w:val="9"/>
     <w:qFormat/>
     <w:pPr>
@@ -3292,10 +3406,10 @@
       <w:szCs w:val="28"/>
     </w:rPr>
   </w:style>
-  <w:style w:type="paragraph" w:styleId="Nagwek2">
+  <w:style w:type="paragraph" w:styleId="Ttulo2">
     <w:name w:val="heading 2"/>
-    <w:basedOn w:val="Normalny"/>
-    <w:next w:val="Normalny"/>
+    <w:basedOn w:val="Normal"/>
+    <w:next w:val="Normal"/>
     <w:uiPriority w:val="9"/>
     <w:unhideWhenUsed/>
     <w:qFormat/>
@@ -3311,10 +3425,10 @@
       <w:szCs w:val="26"/>
     </w:rPr>
   </w:style>
-  <w:style w:type="paragraph" w:styleId="Nagwek3">
+  <w:style w:type="paragraph" w:styleId="Ttulo3">
     <w:name w:val="heading 3"/>
-    <w:basedOn w:val="Normalny"/>
-    <w:next w:val="Normalny"/>
+    <w:basedOn w:val="Normal"/>
+    <w:next w:val="Normal"/>
     <w:uiPriority w:val="9"/>
     <w:unhideWhenUsed/>
     <w:qFormat/>
@@ -3327,10 +3441,10 @@
       <w:b/>
     </w:rPr>
   </w:style>
-  <w:style w:type="paragraph" w:styleId="Nagwek4">
+  <w:style w:type="paragraph" w:styleId="Ttulo4">
     <w:name w:val="heading 4"/>
-    <w:basedOn w:val="Normalny"/>
-    <w:next w:val="Normalny"/>
+    <w:basedOn w:val="Normal"/>
+    <w:next w:val="Normal"/>
     <w:uiPriority w:val="9"/>
     <w:semiHidden/>
     <w:unhideWhenUsed/>
@@ -3347,10 +3461,10 @@
       <w:szCs w:val="24"/>
     </w:rPr>
   </w:style>
-  <w:style w:type="paragraph" w:styleId="Nagwek5">
+  <w:style w:type="paragraph" w:styleId="Ttulo5">
     <w:name w:val="heading 5"/>
-    <w:basedOn w:val="Normalny"/>
-    <w:next w:val="Normalny"/>
+    <w:basedOn w:val="Normal"/>
+    <w:next w:val="Normal"/>
     <w:uiPriority w:val="9"/>
     <w:semiHidden/>
     <w:unhideWhenUsed/>
@@ -3366,10 +3480,10 @@
       <w:b/>
     </w:rPr>
   </w:style>
-  <w:style w:type="paragraph" w:styleId="Nagwek6">
+  <w:style w:type="paragraph" w:styleId="Ttulo6">
     <w:name w:val="heading 6"/>
-    <w:basedOn w:val="Normalny"/>
-    <w:next w:val="Normalny"/>
+    <w:basedOn w:val="Normal"/>
+    <w:next w:val="Normal"/>
     <w:uiPriority w:val="9"/>
     <w:semiHidden/>
     <w:unhideWhenUsed/>
@@ -3385,13 +3499,13 @@
       <w:color w:val="666666"/>
     </w:rPr>
   </w:style>
-  <w:style w:type="character" w:default="1" w:styleId="Domylnaczcionkaakapitu">
+  <w:style w:type="character" w:default="1" w:styleId="Fuentedeprrafopredeter">
     <w:name w:val="Default Paragraph Font"/>
     <w:uiPriority w:val="1"/>
     <w:semiHidden/>
     <w:unhideWhenUsed/>
   </w:style>
-  <w:style w:type="table" w:default="1" w:styleId="Standardowy">
+  <w:style w:type="table" w:default="1" w:styleId="Tablanormal">
     <w:name w:val="Normal Table"/>
     <w:uiPriority w:val="99"/>
     <w:semiHidden/>
@@ -3406,7 +3520,7 @@
       </w:tblCellMar>
     </w:tblPr>
   </w:style>
-  <w:style w:type="numbering" w:default="1" w:styleId="Bezlisty">
+  <w:style w:type="numbering" w:default="1" w:styleId="Sinlista">
     <w:name w:val="No List"/>
     <w:uiPriority w:val="99"/>
     <w:semiHidden/>
@@ -3423,10 +3537,10 @@
       </w:tblCellMar>
     </w:tblPr>
   </w:style>
-  <w:style w:type="paragraph" w:styleId="Tytu">
+  <w:style w:type="paragraph" w:styleId="Ttulo">
     <w:name w:val="Title"/>
-    <w:basedOn w:val="Normalny"/>
-    <w:next w:val="Normalny"/>
+    <w:basedOn w:val="Normal"/>
+    <w:next w:val="Normal"/>
     <w:uiPriority w:val="10"/>
     <w:qFormat/>
     <w:pPr>
@@ -3441,10 +3555,10 @@
       <w:szCs w:val="28"/>
     </w:rPr>
   </w:style>
-  <w:style w:type="paragraph" w:styleId="Podtytu">
+  <w:style w:type="paragraph" w:styleId="Subttulo">
     <w:name w:val="Subtitle"/>
-    <w:basedOn w:val="Normalny"/>
-    <w:next w:val="Normalny"/>
+    <w:basedOn w:val="Normal"/>
+    <w:next w:val="Normal"/>
     <w:uiPriority w:val="11"/>
     <w:qFormat/>
     <w:pPr>
@@ -3459,9 +3573,9 @@
       <w:szCs w:val="24"/>
     </w:rPr>
   </w:style>
-  <w:style w:type="paragraph" w:styleId="Akapitzlist">
+  <w:style w:type="paragraph" w:styleId="Prrafodelista">
     <w:name w:val="List Paragraph"/>
-    <w:basedOn w:val="Normalny"/>
+    <w:basedOn w:val="Normal"/>
     <w:uiPriority w:val="34"/>
     <w:qFormat/>
     <w:rsid w:val="00C952A5"/>
@@ -3470,9 +3584,9 @@
       <w:contextualSpacing/>
     </w:pPr>
   </w:style>
-  <w:style w:type="character" w:styleId="Tekstzastpczy">
+  <w:style w:type="character" w:styleId="Textodelmarcadordeposicin">
     <w:name w:val="Placeholder Text"/>
-    <w:basedOn w:val="Domylnaczcionkaakapitu"/>
+    <w:basedOn w:val="Fuentedeprrafopredeter"/>
     <w:uiPriority w:val="99"/>
     <w:semiHidden/>
     <w:rsid w:val="00C952A5"/>
@@ -3480,9 +3594,9 @@
       <w:color w:val="808080"/>
     </w:rPr>
   </w:style>
-  <w:style w:type="paragraph" w:styleId="NormalnyWeb">
+  <w:style w:type="paragraph" w:styleId="NormalWeb">
     <w:name w:val="Normal (Web)"/>
-    <w:basedOn w:val="Normalny"/>
+    <w:basedOn w:val="Normal"/>
     <w:uiPriority w:val="99"/>
     <w:unhideWhenUsed/>
     <w:rsid w:val="000A39CF"/>

</xml_diff>